<commit_message>
updated manual with LED, BLE and I2C testing process
</commit_message>
<xml_diff>
--- a/iot_setup_instructions.docx
+++ b/iot_setup_instructions.docx
@@ -26,7 +26,13 @@
     </w:p>
     <w:p>
       <w:r>
-        <w:t>The coursework involves using an embedded development board to interface with an inertial sensor. The dev board can then communicate an Android app using Bluetooth LE, which you will develop.</w:t>
+        <w:t xml:space="preserve">The coursework involves using an embedded development board to interface with an inertial sensor. The dev board can then communicate </w:t>
+      </w:r>
+      <w:r>
+        <w:t>wirelessly with an Android app</w:t>
+      </w:r>
+      <w:r>
+        <w:t>, which you will develop.</w:t>
       </w:r>
     </w:p>
     <w:p>
@@ -43,7 +49,13 @@
         </w:numPr>
       </w:pPr>
       <w:r>
-        <w:t>Flashes an LED on the embedded board</w:t>
+        <w:t xml:space="preserve">Flashes an LED on the </w:t>
+      </w:r>
+      <w:r>
+        <w:t>dev</w:t>
+      </w:r>
+      <w:r>
+        <w:t xml:space="preserve"> board</w:t>
       </w:r>
     </w:p>
     <w:p>
@@ -84,12 +96,1309 @@
     </w:p>
     <w:p>
       <w:r>
-        <w:t>It is important to reproduce this behaviour before starting to modify the code running on the development board, as it will rule out basic problems early on.</w:t>
+        <w:t xml:space="preserve">It is important to reproduce this behaviour before starting to modify the code running on the </w:t>
+      </w:r>
+      <w:r>
+        <w:t>dev</w:t>
+      </w:r>
+      <w:r>
+        <w:t xml:space="preserve"> board, as it will rule out basic problems early on.</w:t>
+      </w:r>
+    </w:p>
+    <w:p>
+      <w:pPr>
+        <w:pStyle w:val="Heading1"/>
+      </w:pPr>
+      <w:r>
+        <w:t>NRF52-DK</w:t>
+      </w:r>
+    </w:p>
+    <w:p>
+      <w:r>
+        <w:t xml:space="preserve">You have been provided with a Nordic NRF52-DK board, which we will use with the </w:t>
+      </w:r>
+      <w:proofErr w:type="spellStart"/>
+      <w:r>
+        <w:t>mbed</w:t>
+      </w:r>
+      <w:proofErr w:type="spellEnd"/>
+      <w:r>
+        <w:t xml:space="preserve"> embedded development platform.</w:t>
+      </w:r>
+    </w:p>
+    <w:p>
+      <w:pPr>
+        <w:pStyle w:val="Heading2"/>
+      </w:pPr>
+      <w:r>
+        <w:t>Flashing the board</w:t>
+      </w:r>
+    </w:p>
+    <w:p>
+      <w:r>
+        <w:t xml:space="preserve">First make sure that you can run a basic program on the dev board. You can always return to this example </w:t>
+      </w:r>
+      <w:r>
+        <w:t>later</w:t>
+      </w:r>
+      <w:r>
+        <w:t xml:space="preserve"> to verify that your board is still working.</w:t>
+      </w:r>
+    </w:p>
+    <w:p>
+      <w:pPr>
+        <w:pStyle w:val="ListParagraph"/>
+        <w:numPr>
+          <w:ilvl w:val="0"/>
+          <w:numId w:val="2"/>
+        </w:numPr>
+      </w:pPr>
+      <w:r>
+        <w:t xml:space="preserve">Download the </w:t>
+      </w:r>
+      <w:r>
+        <w:rPr>
+          <w:b/>
+          <w:bCs/>
+        </w:rPr>
+        <w:t>BLE_LED_NRF52_DK.hex</w:t>
+      </w:r>
+      <w:r>
+        <w:t xml:space="preserve"> </w:t>
+      </w:r>
+      <w:r>
+        <w:t>firmware image.</w:t>
+      </w:r>
+    </w:p>
+    <w:p>
+      <w:pPr>
+        <w:pStyle w:val="ListParagraph"/>
+        <w:numPr>
+          <w:ilvl w:val="0"/>
+          <w:numId w:val="2"/>
+        </w:numPr>
+      </w:pPr>
+      <w:r>
+        <w:t>Switch on the dev board and connect it to your PC via USB. It should appear as a mass storage device.</w:t>
+      </w:r>
+    </w:p>
+    <w:p>
+      <w:pPr>
+        <w:pStyle w:val="ListParagraph"/>
+        <w:numPr>
+          <w:ilvl w:val="0"/>
+          <w:numId w:val="2"/>
+        </w:numPr>
+      </w:pPr>
+      <w:r>
+        <w:t>Copy the firmware to the mass storage device.</w:t>
+      </w:r>
+    </w:p>
+    <w:p>
+      <w:pPr>
+        <w:pStyle w:val="ListParagraph"/>
+        <w:numPr>
+          <w:ilvl w:val="0"/>
+          <w:numId w:val="2"/>
+        </w:numPr>
+      </w:pPr>
+      <w:r>
+        <w:t>It should then disconnect from your PC and start running the program.</w:t>
+      </w:r>
+    </w:p>
+    <w:p>
+      <w:pPr>
+        <w:pStyle w:val="ListParagraph"/>
+        <w:numPr>
+          <w:ilvl w:val="0"/>
+          <w:numId w:val="2"/>
+        </w:numPr>
+      </w:pPr>
+      <w:r>
+        <w:t>LED1 on the dev board should start to flash once per second.</w:t>
+      </w:r>
+    </w:p>
+    <w:p>
+      <w:r>
+        <w:t xml:space="preserve">If this example fails to run you may need to </w:t>
+      </w:r>
+      <w:proofErr w:type="spellStart"/>
+      <w:r>
+        <w:t>reflash</w:t>
+      </w:r>
+      <w:proofErr w:type="spellEnd"/>
+      <w:r>
+        <w:t xml:space="preserve"> the bootloader on your dev board.</w:t>
+      </w:r>
+    </w:p>
+    <w:p>
+      <w:r>
+        <w:rPr>
+          <w:b/>
+        </w:rPr>
+        <w:t>Note</w:t>
+      </w:r>
+      <w:r>
+        <w:t xml:space="preserve">: We had problems </w:t>
+      </w:r>
+      <w:r>
+        <w:t>with</w:t>
+      </w:r>
+      <w:r>
+        <w:t xml:space="preserve"> the bootloader provided on the </w:t>
+      </w:r>
+      <w:proofErr w:type="spellStart"/>
+      <w:r>
+        <w:t>mbed</w:t>
+      </w:r>
+      <w:proofErr w:type="spellEnd"/>
+      <w:r>
+        <w:t xml:space="preserve"> </w:t>
+      </w:r>
+      <w:r>
+        <w:t>website, so we don’t recommend that you use this.</w:t>
+      </w:r>
+    </w:p>
+    <w:p>
+      <w:pPr>
+        <w:pStyle w:val="Heading3"/>
+      </w:pPr>
+      <w:proofErr w:type="spellStart"/>
+      <w:r>
+        <w:t>Reflashing</w:t>
+      </w:r>
+      <w:proofErr w:type="spellEnd"/>
+      <w:r>
+        <w:t xml:space="preserve"> the bootloader</w:t>
+      </w:r>
+    </w:p>
+    <w:p>
+      <w:pPr>
+        <w:pStyle w:val="ListParagraph"/>
+        <w:numPr>
+          <w:ilvl w:val="0"/>
+          <w:numId w:val="3"/>
+        </w:numPr>
+      </w:pPr>
+      <w:r>
+        <w:t xml:space="preserve">Download the </w:t>
+      </w:r>
+      <w:r>
+        <w:rPr>
+          <w:b/>
+          <w:bCs/>
+        </w:rPr>
+        <w:t>J-Link OB-SAM3U128-V2-NordicSemi 160212.bin</w:t>
+      </w:r>
+      <w:r>
+        <w:t xml:space="preserve"> </w:t>
+      </w:r>
+      <w:r>
+        <w:t>bootloader image.</w:t>
+      </w:r>
+    </w:p>
+    <w:p>
+      <w:pPr>
+        <w:pStyle w:val="ListParagraph"/>
+        <w:numPr>
+          <w:ilvl w:val="0"/>
+          <w:numId w:val="3"/>
+        </w:numPr>
+      </w:pPr>
+      <w:r>
+        <w:t>Switch off the dev board.</w:t>
+      </w:r>
+    </w:p>
+    <w:p>
+      <w:pPr>
+        <w:pStyle w:val="ListParagraph"/>
+        <w:numPr>
+          <w:ilvl w:val="0"/>
+          <w:numId w:val="3"/>
+        </w:numPr>
+      </w:pPr>
+      <w:r>
+        <w:t>Connect to your PC via USB.</w:t>
+      </w:r>
+    </w:p>
+    <w:p>
+      <w:pPr>
+        <w:pStyle w:val="ListParagraph"/>
+        <w:numPr>
+          <w:ilvl w:val="0"/>
+          <w:numId w:val="3"/>
+        </w:numPr>
+      </w:pPr>
+      <w:r>
+        <w:t>Whilst holding down the rest button, turn on the dev board.</w:t>
+      </w:r>
+    </w:p>
+    <w:p>
+      <w:pPr>
+        <w:pStyle w:val="ListParagraph"/>
+        <w:numPr>
+          <w:ilvl w:val="0"/>
+          <w:numId w:val="3"/>
+        </w:numPr>
+      </w:pPr>
+      <w:r>
+        <w:t>It should appear as a mass storage device.</w:t>
+      </w:r>
+    </w:p>
+    <w:p>
+      <w:pPr>
+        <w:pStyle w:val="ListParagraph"/>
+        <w:numPr>
+          <w:ilvl w:val="0"/>
+          <w:numId w:val="3"/>
+        </w:numPr>
+      </w:pPr>
+      <w:r>
+        <w:t>Copy the bootloader image to the MSD.</w:t>
+      </w:r>
+    </w:p>
+    <w:p>
+      <w:pPr>
+        <w:pStyle w:val="ListParagraph"/>
+        <w:numPr>
+          <w:ilvl w:val="0"/>
+          <w:numId w:val="3"/>
+        </w:numPr>
+      </w:pPr>
+      <w:r>
+        <w:t>An LED should on the dev board should blink rapidly.</w:t>
+      </w:r>
+    </w:p>
+    <w:p>
+      <w:pPr>
+        <w:pStyle w:val="ListParagraph"/>
+        <w:numPr>
+          <w:ilvl w:val="0"/>
+          <w:numId w:val="3"/>
+        </w:numPr>
+      </w:pPr>
+      <w:r>
+        <w:t>Turn the board off and on again.</w:t>
+      </w:r>
+    </w:p>
+    <w:p>
+      <w:pPr>
+        <w:pStyle w:val="ListParagraph"/>
+        <w:numPr>
+          <w:ilvl w:val="0"/>
+          <w:numId w:val="3"/>
+        </w:numPr>
+      </w:pPr>
+      <w:r>
+        <w:t>It should now be in a state where you can flash a program file.</w:t>
+      </w:r>
+    </w:p>
+    <w:p>
+      <w:pPr>
+        <w:pStyle w:val="Heading1"/>
+      </w:pPr>
+      <w:r>
+        <w:lastRenderedPageBreak/>
+        <w:t>MPU-9250</w:t>
+      </w:r>
+    </w:p>
+    <w:p>
+      <w:r>
+        <w:t xml:space="preserve">The </w:t>
+      </w:r>
+      <w:proofErr w:type="spellStart"/>
+      <w:r>
+        <w:t>InvenSense</w:t>
+      </w:r>
+      <w:proofErr w:type="spellEnd"/>
+      <w:r>
+        <w:t xml:space="preserve"> MPU-9250 is an IMU motion tracking board containing </w:t>
+      </w:r>
+      <w:r>
+        <w:t>a</w:t>
+      </w:r>
+      <w:r>
+        <w:t xml:space="preserve"> 3-axis accelerometer, gyroscope and magnetometer. These sensors can be used together to provide full 3D motion tracking.</w:t>
+      </w:r>
+    </w:p>
+    <w:p>
+      <w:pPr>
+        <w:pStyle w:val="Heading2"/>
+      </w:pPr>
+      <w:r>
+        <w:t>Wiring</w:t>
+      </w:r>
+    </w:p>
+    <w:p>
+      <w:r>
+        <w:t>You have been provided with an MPU-9250</w:t>
+      </w:r>
+      <w:r>
+        <w:t>,</w:t>
+      </w:r>
+      <w:r>
+        <w:t xml:space="preserve"> which is mounted on a </w:t>
+      </w:r>
+      <w:proofErr w:type="spellStart"/>
+      <w:r>
+        <w:t>Sparkfun</w:t>
+      </w:r>
+      <w:proofErr w:type="spellEnd"/>
+      <w:r>
+        <w:t xml:space="preserve"> breakout board. This can be connected to the dev board using the</w:t>
+      </w:r>
+      <w:r>
+        <w:t xml:space="preserve"> I</w:t>
+      </w:r>
+      <w:r>
+        <w:rPr>
+          <w:vertAlign w:val="superscript"/>
+        </w:rPr>
+        <w:t>2</w:t>
+      </w:r>
+      <w:r>
+        <w:t>C interface. You should make the following connections</w:t>
+      </w:r>
+      <w:r>
+        <w:t xml:space="preserve"> using jumper cables</w:t>
+      </w:r>
+      <w:r>
+        <w:t>:</w:t>
+      </w:r>
+    </w:p>
+    <w:tbl>
+      <w:tblPr>
+        <w:tblStyle w:val="TableGrid"/>
+        <w:tblW w:w="0" w:type="auto"/>
+        <w:tblLook w:val="04A0" w:firstRow="1" w:lastRow="0" w:firstColumn="1" w:lastColumn="0" w:noHBand="0" w:noVBand="1"/>
+      </w:tblPr>
+      <w:tblGrid>
+        <w:gridCol w:w="3005"/>
+        <w:gridCol w:w="3005"/>
+        <w:gridCol w:w="3006"/>
+      </w:tblGrid>
+      <w:tr>
+        <w:tc>
+          <w:tcPr>
+            <w:tcW w:w="3005" w:type="dxa"/>
+          </w:tcPr>
+          <w:p>
+            <w:pPr>
+              <w:rPr>
+                <w:b/>
+              </w:rPr>
+            </w:pPr>
+            <w:r>
+              <w:rPr>
+                <w:b/>
+              </w:rPr>
+              <w:t>Connection</w:t>
+            </w:r>
+          </w:p>
+        </w:tc>
+        <w:tc>
+          <w:tcPr>
+            <w:tcW w:w="3005" w:type="dxa"/>
+          </w:tcPr>
+          <w:p>
+            <w:pPr>
+              <w:rPr>
+                <w:b/>
+              </w:rPr>
+            </w:pPr>
+            <w:r>
+              <w:rPr>
+                <w:b/>
+              </w:rPr>
+              <w:t>Dev board</w:t>
+            </w:r>
+          </w:p>
+        </w:tc>
+        <w:tc>
+          <w:tcPr>
+            <w:tcW w:w="3006" w:type="dxa"/>
+          </w:tcPr>
+          <w:p>
+            <w:pPr>
+              <w:rPr>
+                <w:b/>
+              </w:rPr>
+            </w:pPr>
+            <w:r>
+              <w:rPr>
+                <w:b/>
+              </w:rPr>
+              <w:t>MPU breakout board</w:t>
+            </w:r>
+          </w:p>
+        </w:tc>
+      </w:tr>
+      <w:tr>
+        <w:tc>
+          <w:tcPr>
+            <w:tcW w:w="3005" w:type="dxa"/>
+          </w:tcPr>
+          <w:p>
+            <w:r>
+              <w:t>Power</w:t>
+            </w:r>
+          </w:p>
+        </w:tc>
+        <w:tc>
+          <w:tcPr>
+            <w:tcW w:w="3005" w:type="dxa"/>
+          </w:tcPr>
+          <w:p>
+            <w:r>
+              <w:t>VDD</w:t>
+            </w:r>
+          </w:p>
+        </w:tc>
+        <w:tc>
+          <w:tcPr>
+            <w:tcW w:w="3006" w:type="dxa"/>
+          </w:tcPr>
+          <w:p>
+            <w:r>
+              <w:t>VDD</w:t>
+            </w:r>
+          </w:p>
+        </w:tc>
+      </w:tr>
+      <w:tr>
+        <w:tc>
+          <w:tcPr>
+            <w:tcW w:w="3005" w:type="dxa"/>
+          </w:tcPr>
+          <w:p>
+            <w:r>
+              <w:t>Ground</w:t>
+            </w:r>
+          </w:p>
+        </w:tc>
+        <w:tc>
+          <w:tcPr>
+            <w:tcW w:w="3005" w:type="dxa"/>
+          </w:tcPr>
+          <w:p>
+            <w:r>
+              <w:t>GND</w:t>
+            </w:r>
+          </w:p>
+        </w:tc>
+        <w:tc>
+          <w:tcPr>
+            <w:tcW w:w="3006" w:type="dxa"/>
+          </w:tcPr>
+          <w:p>
+            <w:r>
+              <w:t>GND</w:t>
+            </w:r>
+          </w:p>
+        </w:tc>
+      </w:tr>
+      <w:tr>
+        <w:tc>
+          <w:tcPr>
+            <w:tcW w:w="3005" w:type="dxa"/>
+          </w:tcPr>
+          <w:p>
+            <w:r>
+              <w:t>I</w:t>
+            </w:r>
+            <w:r>
+              <w:rPr>
+                <w:vertAlign w:val="superscript"/>
+              </w:rPr>
+              <w:t>2</w:t>
+            </w:r>
+            <w:r>
+              <w:t>C Clock</w:t>
+            </w:r>
+          </w:p>
+        </w:tc>
+        <w:tc>
+          <w:tcPr>
+            <w:tcW w:w="3005" w:type="dxa"/>
+          </w:tcPr>
+          <w:p>
+            <w:r>
+              <w:t>P0.27</w:t>
+            </w:r>
+          </w:p>
+        </w:tc>
+        <w:tc>
+          <w:tcPr>
+            <w:tcW w:w="3006" w:type="dxa"/>
+          </w:tcPr>
+          <w:p>
+            <w:r>
+              <w:t>SCL</w:t>
+            </w:r>
+          </w:p>
+        </w:tc>
+      </w:tr>
+      <w:tr>
+        <w:tc>
+          <w:tcPr>
+            <w:tcW w:w="3005" w:type="dxa"/>
+          </w:tcPr>
+          <w:p>
+            <w:r>
+              <w:t>I</w:t>
+            </w:r>
+            <w:r>
+              <w:rPr>
+                <w:vertAlign w:val="superscript"/>
+              </w:rPr>
+              <w:t>2</w:t>
+            </w:r>
+            <w:r>
+              <w:t>C Data</w:t>
+            </w:r>
+          </w:p>
+        </w:tc>
+        <w:tc>
+          <w:tcPr>
+            <w:tcW w:w="3005" w:type="dxa"/>
+          </w:tcPr>
+          <w:p>
+            <w:r>
+              <w:t>P0.26</w:t>
+            </w:r>
+          </w:p>
+        </w:tc>
+        <w:tc>
+          <w:tcPr>
+            <w:tcW w:w="3006" w:type="dxa"/>
+          </w:tcPr>
+          <w:p>
+            <w:r>
+              <w:t>SDA</w:t>
+            </w:r>
+          </w:p>
+        </w:tc>
+      </w:tr>
+    </w:tbl>
+    <w:p/>
+    <w:p>
+      <w:pPr>
+        <w:keepNext/>
+      </w:pPr>
+      <w:r>
+        <w:rPr>
+          <w:noProof/>
+          <w:lang w:eastAsia="en-GB"/>
+        </w:rPr>
+        <w:drawing>
+          <wp:inline distT="0" distB="0" distL="0" distR="0">
+            <wp:extent cx="5731510" cy="4003040"/>
+            <wp:effectExtent l="0" t="0" r="2540" b="0"/>
+            <wp:docPr id="1" name="Picture 1"/>
+            <wp:cNvGraphicFramePr>
+              <a:graphicFrameLocks xmlns:a="http://schemas.openxmlformats.org/drawingml/2006/main" noChangeAspect="1"/>
+            </wp:cNvGraphicFramePr>
+            <a:graphic xmlns:a="http://schemas.openxmlformats.org/drawingml/2006/main">
+              <a:graphicData uri="http://schemas.openxmlformats.org/drawingml/2006/picture">
+                <pic:pic xmlns:pic="http://schemas.openxmlformats.org/drawingml/2006/picture">
+                  <pic:nvPicPr>
+                    <pic:cNvPr id="1" name="IMG_20170830_170832.jpg"/>
+                    <pic:cNvPicPr/>
+                  </pic:nvPicPr>
+                  <pic:blipFill>
+                    <a:blip r:embed="rId5" cstate="print">
+                      <a:extLst>
+                        <a:ext uri="{28A0092B-C50C-407E-A947-70E740481C1C}">
+                          <a14:useLocalDpi xmlns:a14="http://schemas.microsoft.com/office/drawing/2010/main" val="0"/>
+                        </a:ext>
+                      </a:extLst>
+                    </a:blip>
+                    <a:stretch>
+                      <a:fillRect/>
+                    </a:stretch>
+                  </pic:blipFill>
+                  <pic:spPr>
+                    <a:xfrm>
+                      <a:off x="0" y="0"/>
+                      <a:ext cx="5731510" cy="4003040"/>
+                    </a:xfrm>
+                    <a:prstGeom prst="rect">
+                      <a:avLst/>
+                    </a:prstGeom>
+                  </pic:spPr>
+                </pic:pic>
+              </a:graphicData>
+            </a:graphic>
+          </wp:inline>
+        </w:drawing>
+      </w:r>
+    </w:p>
+    <w:p>
+      <w:pPr>
+        <w:pStyle w:val="Caption"/>
+        <w:spacing w:after="360"/>
+      </w:pPr>
+      <w:r>
+        <w:t xml:space="preserve">Figure </w:t>
+      </w:r>
+      <w:fldSimple w:instr=" SEQ Figure \* ARABIC ">
+        <w:r>
+          <w:rPr>
+            <w:noProof/>
+          </w:rPr>
+          <w:t>1</w:t>
+        </w:r>
+      </w:fldSimple>
+      <w:r>
+        <w:t>: Connecting the MPU breakout board to the NRF52-DK</w:t>
+      </w:r>
+    </w:p>
+    <w:p>
+      <w:pPr>
+        <w:pStyle w:val="Heading2"/>
+      </w:pPr>
+      <w:r>
+        <w:t>Testing communication</w:t>
+      </w:r>
+    </w:p>
+    <w:p>
+      <w:r>
+        <w:t xml:space="preserve">The provided </w:t>
+      </w:r>
+      <w:r>
+        <w:rPr>
+          <w:b/>
+        </w:rPr>
+        <w:t>I2C_HelloWorld_Mbed_NRF52_DK.hex</w:t>
+      </w:r>
+      <w:r>
+        <w:rPr>
+          <w:b/>
+        </w:rPr>
+        <w:t xml:space="preserve"> </w:t>
+      </w:r>
+      <w:r>
+        <w:t>program tests communication between the NRF52-DK and the PC (via USB-serial port) and the MPU-9250 (via I</w:t>
+      </w:r>
+      <w:r>
+        <w:rPr>
+          <w:vertAlign w:val="superscript"/>
+        </w:rPr>
+        <w:t>2</w:t>
+      </w:r>
+      <w:r>
+        <w:t>C).</w:t>
+      </w:r>
+    </w:p>
+    <w:p>
+      <w:pPr>
+        <w:pStyle w:val="ListParagraph"/>
+        <w:numPr>
+          <w:ilvl w:val="0"/>
+          <w:numId w:val="6"/>
+        </w:numPr>
+      </w:pPr>
+      <w:r>
+        <w:t>Connect the dev board to the PC via USB and switch on.</w:t>
+      </w:r>
+    </w:p>
+    <w:p>
+      <w:pPr>
+        <w:pStyle w:val="ListParagraph"/>
+        <w:numPr>
+          <w:ilvl w:val="0"/>
+          <w:numId w:val="6"/>
+        </w:numPr>
+      </w:pPr>
+      <w:r>
+        <w:t xml:space="preserve">Using a terminal application, open a connection to the J-Link CDC serial port using the following settings: </w:t>
+      </w:r>
+    </w:p>
+    <w:p>
+      <w:pPr>
+        <w:pStyle w:val="ListParagraph"/>
+        <w:numPr>
+          <w:ilvl w:val="1"/>
+          <w:numId w:val="6"/>
+        </w:numPr>
+      </w:pPr>
+      <w:r>
+        <w:lastRenderedPageBreak/>
+        <w:t>Baud rate: 9600</w:t>
+      </w:r>
+    </w:p>
+    <w:p>
+      <w:pPr>
+        <w:pStyle w:val="ListParagraph"/>
+        <w:numPr>
+          <w:ilvl w:val="1"/>
+          <w:numId w:val="6"/>
+        </w:numPr>
+      </w:pPr>
+      <w:r>
+        <w:t>8 bits</w:t>
+      </w:r>
+    </w:p>
+    <w:p>
+      <w:pPr>
+        <w:pStyle w:val="ListParagraph"/>
+        <w:numPr>
+          <w:ilvl w:val="1"/>
+          <w:numId w:val="6"/>
+        </w:numPr>
+      </w:pPr>
+      <w:r>
+        <w:t>Stop bits: 1</w:t>
+      </w:r>
+    </w:p>
+    <w:p>
+      <w:pPr>
+        <w:pStyle w:val="ListParagraph"/>
+        <w:numPr>
+          <w:ilvl w:val="0"/>
+          <w:numId w:val="6"/>
+        </w:numPr>
+      </w:pPr>
+      <w:r>
+        <w:t>Copy the above .hex file to the NRF52-DK mass storage device.</w:t>
+      </w:r>
+    </w:p>
+    <w:p>
+      <w:pPr>
+        <w:pStyle w:val="ListParagraph"/>
+        <w:numPr>
+          <w:ilvl w:val="0"/>
+          <w:numId w:val="6"/>
+        </w:numPr>
+        <w:spacing w:after="360"/>
+        <w:ind w:left="714" w:hanging="357"/>
+      </w:pPr>
+      <w:r>
+        <w:rPr>
+          <w:noProof/>
+          <w:lang w:eastAsia="en-GB"/>
+        </w:rPr>
+        <w:drawing>
+          <wp:anchor distT="0" distB="0" distL="114300" distR="114300" simplePos="0" relativeHeight="251658240" behindDoc="0" locked="0" layoutInCell="1" allowOverlap="1">
+            <wp:simplePos x="0" y="0"/>
+            <wp:positionH relativeFrom="margin">
+              <wp:posOffset>247650</wp:posOffset>
+            </wp:positionH>
+            <wp:positionV relativeFrom="paragraph">
+              <wp:posOffset>302260</wp:posOffset>
+            </wp:positionV>
+            <wp:extent cx="4610743" cy="3419952"/>
+            <wp:effectExtent l="0" t="0" r="0" b="9525"/>
+            <wp:wrapTopAndBottom/>
+            <wp:docPr id="4" name="Picture 4"/>
+            <wp:cNvGraphicFramePr>
+              <a:graphicFrameLocks xmlns:a="http://schemas.openxmlformats.org/drawingml/2006/main" noChangeAspect="1"/>
+            </wp:cNvGraphicFramePr>
+            <a:graphic xmlns:a="http://schemas.openxmlformats.org/drawingml/2006/main">
+              <a:graphicData uri="http://schemas.openxmlformats.org/drawingml/2006/picture">
+                <pic:pic xmlns:pic="http://schemas.openxmlformats.org/drawingml/2006/picture">
+                  <pic:nvPicPr>
+                    <pic:cNvPr id="4" name="Capture.PNG"/>
+                    <pic:cNvPicPr/>
+                  </pic:nvPicPr>
+                  <pic:blipFill>
+                    <a:blip r:embed="rId6">
+                      <a:extLst>
+                        <a:ext uri="{28A0092B-C50C-407E-A947-70E740481C1C}">
+                          <a14:useLocalDpi xmlns:a14="http://schemas.microsoft.com/office/drawing/2010/main" val="0"/>
+                        </a:ext>
+                      </a:extLst>
+                    </a:blip>
+                    <a:stretch>
+                      <a:fillRect/>
+                    </a:stretch>
+                  </pic:blipFill>
+                  <pic:spPr>
+                    <a:xfrm>
+                      <a:off x="0" y="0"/>
+                      <a:ext cx="4610743" cy="3419952"/>
+                    </a:xfrm>
+                    <a:prstGeom prst="rect">
+                      <a:avLst/>
+                    </a:prstGeom>
+                  </pic:spPr>
+                </pic:pic>
+              </a:graphicData>
+            </a:graphic>
+          </wp:anchor>
+        </w:drawing>
+      </w:r>
+      <w:r>
+        <w:t>The program should now run and query the “who am I” address of the MPU.</w:t>
+      </w:r>
+    </w:p>
+    <w:p>
+      <w:pPr>
+        <w:pStyle w:val="Caption"/>
+        <w:ind w:firstLine="357"/>
+      </w:pPr>
+      <w:r>
+        <w:t xml:space="preserve">Figure </w:t>
+      </w:r>
+      <w:fldSimple w:instr=" SEQ Figure \* ARABIC ">
+        <w:r>
+          <w:rPr>
+            <w:noProof/>
+          </w:rPr>
+          <w:t>2</w:t>
+        </w:r>
+      </w:fldSimple>
+      <w:r>
+        <w:t xml:space="preserve">: Expected serial output when testing MPU </w:t>
+      </w:r>
+      <w:proofErr w:type="spellStart"/>
+      <w:r>
+        <w:t>comms</w:t>
+      </w:r>
+      <w:proofErr w:type="spellEnd"/>
+    </w:p>
+    <w:p>
+      <w:pPr>
+        <w:pStyle w:val="Heading1"/>
+      </w:pPr>
+      <w:proofErr w:type="spellStart"/>
+      <w:r>
+        <w:t>Mbed</w:t>
+      </w:r>
+      <w:proofErr w:type="spellEnd"/>
+      <w:r>
+        <w:t xml:space="preserve"> development platform</w:t>
+      </w:r>
+    </w:p>
+    <w:p>
+      <w:r>
+        <w:t xml:space="preserve">We will use the </w:t>
+      </w:r>
+      <w:proofErr w:type="spellStart"/>
+      <w:r>
+        <w:t>mbed</w:t>
+      </w:r>
+      <w:proofErr w:type="spellEnd"/>
+      <w:r>
+        <w:t xml:space="preserve"> development platform to compile firmware to run on the NEF52-DK board, which is fully supported in </w:t>
+      </w:r>
+      <w:proofErr w:type="spellStart"/>
+      <w:r>
+        <w:t>mbed</w:t>
+      </w:r>
+      <w:proofErr w:type="spellEnd"/>
+      <w:r>
+        <w:t xml:space="preserve"> OS 5</w:t>
+      </w:r>
+      <w:r>
+        <w:t>.</w:t>
+      </w:r>
+      <w:r>
+        <w:t xml:space="preserve"> See the handbook for more information:</w:t>
+      </w:r>
+      <w:r>
+        <w:t xml:space="preserve"> </w:t>
+      </w:r>
+      <w:hyperlink r:id="rId7" w:history="1">
+        <w:r>
+          <w:rPr>
+            <w:rStyle w:val="Hyperlink"/>
+          </w:rPr>
+          <w:t>https://docs.mbed.com/docs/mbed-os-handbook/en/latest/</w:t>
+        </w:r>
+      </w:hyperlink>
+      <w:r>
+        <w:t xml:space="preserve"> </w:t>
+      </w:r>
+    </w:p>
+    <w:p>
+      <w:pPr>
+        <w:pStyle w:val="Heading2"/>
+      </w:pPr>
+      <w:r>
+        <w:t>Online compiler</w:t>
+      </w:r>
+    </w:p>
+    <w:p>
+      <w:r>
+        <w:t xml:space="preserve">We recommend that you use the </w:t>
+      </w:r>
+      <w:proofErr w:type="spellStart"/>
+      <w:r>
+        <w:t>mbed</w:t>
+      </w:r>
+      <w:proofErr w:type="spellEnd"/>
+      <w:r>
+        <w:t xml:space="preserve"> online IDE and compiler for your firmware development. Documentation can be found here: </w:t>
+      </w:r>
+      <w:hyperlink r:id="rId8" w:history="1">
+        <w:r>
+          <w:rPr>
+            <w:rStyle w:val="Hyperlink"/>
+          </w:rPr>
+          <w:t>https://developer.mbed.org/handbook/mbed-Compiler</w:t>
+        </w:r>
+      </w:hyperlink>
+    </w:p>
+    <w:p>
+      <w:r>
+        <w:t>Once you’ve registered for an account you’ll have access to your own workspace. This will allow you to compile code and download the resulting firmware image to copy to the dev board.</w:t>
+      </w:r>
+    </w:p>
+    <w:p>
+      <w:pPr>
+        <w:pStyle w:val="Heading2"/>
+      </w:pPr>
+      <w:r>
+        <w:t>Local toolchain</w:t>
+      </w:r>
+    </w:p>
+    <w:p>
+      <w:r>
+        <w:t>Although it is possible to set up an embedded toolchain on your local machine, this can be tricky. You are free to attempt this at your own risk, but we won’t be providing any support!</w:t>
+      </w:r>
+    </w:p>
+    <w:p>
+      <w:pPr>
+        <w:pStyle w:val="Heading2"/>
+      </w:pPr>
+      <w:r>
+        <w:t>Libraries</w:t>
+      </w:r>
+    </w:p>
+    <w:p>
+      <w:r>
+        <w:t xml:space="preserve">There are several </w:t>
+      </w:r>
+      <w:proofErr w:type="spellStart"/>
+      <w:r>
+        <w:t>mbed</w:t>
+      </w:r>
+      <w:proofErr w:type="spellEnd"/>
+      <w:r>
+        <w:t xml:space="preserve"> libraries for communicating with the MPU-9250, which are available from the online compiler. The reference firmware uses this one: </w:t>
+      </w:r>
+      <w:hyperlink r:id="rId9" w:history="1">
+        <w:r>
+          <w:rPr>
+            <w:rStyle w:val="Hyperlink"/>
+          </w:rPr>
+          <w:t>https://developer.mbed.org/teams/Edutech/code/MPU9250/</w:t>
+        </w:r>
+      </w:hyperlink>
+    </w:p>
+    <w:p>
+      <w:pPr>
+        <w:pStyle w:val="Heading1"/>
+      </w:pPr>
+      <w:r>
+        <w:lastRenderedPageBreak/>
+        <w:t>Android</w:t>
+      </w:r>
+    </w:p>
+    <w:p>
+      <w:r>
+        <w:t xml:space="preserve">You will be developing an android application to communicate with the NRF52-DK over BLE. Documentation is here: </w:t>
+      </w:r>
+      <w:hyperlink r:id="rId10" w:history="1">
+        <w:r>
+          <w:rPr>
+            <w:rStyle w:val="Hyperlink"/>
+          </w:rPr>
+          <w:t>https://developer.android.com</w:t>
+        </w:r>
+      </w:hyperlink>
+    </w:p>
+    <w:p>
+      <w:pPr>
+        <w:pStyle w:val="Heading2"/>
+      </w:pPr>
+      <w:r>
+        <w:t>Testing BLE communication</w:t>
+      </w:r>
+    </w:p>
+    <w:p>
+      <w:r>
+        <w:t xml:space="preserve">We recommend using the excellent Nordic </w:t>
+      </w:r>
+      <w:proofErr w:type="spellStart"/>
+      <w:r>
+        <w:t>nRF</w:t>
+      </w:r>
+      <w:proofErr w:type="spellEnd"/>
+      <w:r>
+        <w:t xml:space="preserve"> Connect app for BLE debugging. This allows you to see the services provided by your BLE device, stream data from notifications and log it to a file. </w:t>
+      </w:r>
+      <w:hyperlink r:id="rId11" w:history="1">
+        <w:r>
+          <w:rPr>
+            <w:rStyle w:val="Hyperlink"/>
+          </w:rPr>
+          <w:t>https://www.nordicsemi.com/eng/Products/Nordic-mobile-Apps/nRF-Connect-for-mobile-previously-called-nRF-Master-Control-Panel</w:t>
+        </w:r>
+      </w:hyperlink>
+    </w:p>
+    <w:p>
+      <w:pPr>
+        <w:rPr>
+          <w:bCs/>
+        </w:rPr>
+      </w:pPr>
+      <w:r>
+        <w:t xml:space="preserve">Try loading the supplied </w:t>
+      </w:r>
+      <w:r>
+        <w:rPr>
+          <w:b/>
+          <w:bCs/>
+        </w:rPr>
+        <w:t>mbed-os-example</w:t>
       </w:r>
       <w:bookmarkStart w:id="0" w:name="_GoBack"/>
       <w:bookmarkEnd w:id="0"/>
-    </w:p>
-    <w:p/>
+      <w:r>
+        <w:rPr>
+          <w:b/>
+          <w:bCs/>
+        </w:rPr>
+        <w:t>-ble-BatteryLevel_NRF52_DK.hex</w:t>
+      </w:r>
+      <w:r>
+        <w:rPr>
+          <w:b/>
+          <w:bCs/>
+        </w:rPr>
+        <w:t xml:space="preserve"> </w:t>
+      </w:r>
+      <w:r>
+        <w:rPr>
+          <w:bCs/>
+        </w:rPr>
+        <w:t>BLE example. This will s</w:t>
+      </w:r>
+      <w:r>
+        <w:rPr>
+          <w:bCs/>
+        </w:rPr>
+        <w:t>end fake battery level values.</w:t>
+      </w:r>
+    </w:p>
+    <w:p>
+      <w:pPr>
+        <w:pStyle w:val="ListParagraph"/>
+        <w:numPr>
+          <w:ilvl w:val="0"/>
+          <w:numId w:val="5"/>
+        </w:numPr>
+      </w:pPr>
+      <w:r>
+        <w:t>Copy the .hex firmware image to your dev board as described earlier.</w:t>
+      </w:r>
+    </w:p>
+    <w:p>
+      <w:pPr>
+        <w:pStyle w:val="ListParagraph"/>
+        <w:numPr>
+          <w:ilvl w:val="0"/>
+          <w:numId w:val="5"/>
+        </w:numPr>
+      </w:pPr>
+      <w:r>
+        <w:t>The dev board should now be discoverable over BLE, with the name “BATTERY”.</w:t>
+      </w:r>
+    </w:p>
+    <w:p>
+      <w:pPr>
+        <w:pStyle w:val="ListParagraph"/>
+        <w:numPr>
+          <w:ilvl w:val="0"/>
+          <w:numId w:val="5"/>
+        </w:numPr>
+      </w:pPr>
+      <w:r>
+        <w:t xml:space="preserve">Open </w:t>
+      </w:r>
+      <w:proofErr w:type="spellStart"/>
+      <w:r>
+        <w:rPr>
+          <w:i/>
+        </w:rPr>
+        <w:t>nRF</w:t>
+      </w:r>
+      <w:proofErr w:type="spellEnd"/>
+      <w:r>
+        <w:rPr>
+          <w:i/>
+        </w:rPr>
+        <w:t xml:space="preserve"> Connect</w:t>
+      </w:r>
+      <w:r>
+        <w:t xml:space="preserve"> on your phone and scan for devices. </w:t>
+      </w:r>
+    </w:p>
+    <w:p>
+      <w:pPr>
+        <w:pStyle w:val="ListParagraph"/>
+        <w:numPr>
+          <w:ilvl w:val="0"/>
+          <w:numId w:val="5"/>
+        </w:numPr>
+      </w:pPr>
+      <w:r>
+        <w:t xml:space="preserve">Press the </w:t>
+      </w:r>
+      <w:r>
+        <w:rPr>
+          <w:i/>
+        </w:rPr>
+        <w:t>connect</w:t>
+      </w:r>
+      <w:r>
+        <w:t xml:space="preserve"> button for the “BATTERY” device.</w:t>
+      </w:r>
+    </w:p>
+    <w:p>
+      <w:pPr>
+        <w:pStyle w:val="ListParagraph"/>
+        <w:numPr>
+          <w:ilvl w:val="0"/>
+          <w:numId w:val="5"/>
+        </w:numPr>
+      </w:pPr>
+      <w:r>
+        <w:t xml:space="preserve">Expand the </w:t>
+      </w:r>
+      <w:r>
+        <w:rPr>
+          <w:i/>
+        </w:rPr>
+        <w:t xml:space="preserve">Battery </w:t>
+      </w:r>
+      <w:r>
+        <w:t xml:space="preserve">service and click the multiple down arrow icon next to </w:t>
+      </w:r>
+      <w:r>
+        <w:rPr>
+          <w:i/>
+        </w:rPr>
+        <w:t xml:space="preserve">battery </w:t>
+      </w:r>
+      <w:r>
+        <w:t>level</w:t>
+      </w:r>
+      <w:r>
+        <w:t xml:space="preserve"> </w:t>
+      </w:r>
+      <w:r>
+        <w:t>to</w:t>
+      </w:r>
+      <w:r>
+        <w:t xml:space="preserve"> stream battery percentage notifications.</w:t>
+      </w:r>
+    </w:p>
+    <w:p>
+      <w:r>
+        <w:rPr>
+          <w:noProof/>
+          <w:lang w:eastAsia="en-GB"/>
+        </w:rPr>
+        <w:drawing>
+          <wp:inline distT="0" distB="0" distL="0" distR="0" wp14:anchorId="5104BEBE" wp14:editId="3E166AB2">
+            <wp:extent cx="2586990" cy="4513322"/>
+            <wp:effectExtent l="0" t="0" r="3810" b="1905"/>
+            <wp:docPr id="2" name="Picture 2"/>
+            <wp:cNvGraphicFramePr>
+              <a:graphicFrameLocks xmlns:a="http://schemas.openxmlformats.org/drawingml/2006/main" noChangeAspect="1"/>
+            </wp:cNvGraphicFramePr>
+            <a:graphic xmlns:a="http://schemas.openxmlformats.org/drawingml/2006/main">
+              <a:graphicData uri="http://schemas.openxmlformats.org/drawingml/2006/picture">
+                <pic:pic xmlns:pic="http://schemas.openxmlformats.org/drawingml/2006/picture">
+                  <pic:nvPicPr>
+                    <pic:cNvPr id="2" name="Screenshot_20170830-180925.png"/>
+                    <pic:cNvPicPr/>
+                  </pic:nvPicPr>
+                  <pic:blipFill>
+                    <a:blip r:embed="rId12" cstate="print">
+                      <a:extLst>
+                        <a:ext uri="{28A0092B-C50C-407E-A947-70E740481C1C}">
+                          <a14:useLocalDpi xmlns:a14="http://schemas.microsoft.com/office/drawing/2010/main" val="0"/>
+                        </a:ext>
+                      </a:extLst>
+                    </a:blip>
+                    <a:stretch>
+                      <a:fillRect/>
+                    </a:stretch>
+                  </pic:blipFill>
+                  <pic:spPr>
+                    <a:xfrm>
+                      <a:off x="0" y="0"/>
+                      <a:ext cx="2603915" cy="4542850"/>
+                    </a:xfrm>
+                    <a:prstGeom prst="rect">
+                      <a:avLst/>
+                    </a:prstGeom>
+                  </pic:spPr>
+                </pic:pic>
+              </a:graphicData>
+            </a:graphic>
+          </wp:inline>
+        </w:drawing>
+      </w:r>
+      <w:r>
+        <w:rPr>
+          <w:noProof/>
+          <w:lang w:eastAsia="en-GB"/>
+        </w:rPr>
+        <w:t xml:space="preserve"> </w:t>
+      </w:r>
+      <w:r>
+        <w:rPr>
+          <w:noProof/>
+          <w:lang w:eastAsia="en-GB"/>
+        </w:rPr>
+        <w:drawing>
+          <wp:inline distT="0" distB="0" distL="0" distR="0" wp14:anchorId="0DCBF31A" wp14:editId="6439F161">
+            <wp:extent cx="2751073" cy="4504055"/>
+            <wp:effectExtent l="0" t="0" r="0" b="0"/>
+            <wp:docPr id="3" name="Picture 3"/>
+            <wp:cNvGraphicFramePr>
+              <a:graphicFrameLocks xmlns:a="http://schemas.openxmlformats.org/drawingml/2006/main" noChangeAspect="1"/>
+            </wp:cNvGraphicFramePr>
+            <a:graphic xmlns:a="http://schemas.openxmlformats.org/drawingml/2006/main">
+              <a:graphicData uri="http://schemas.openxmlformats.org/drawingml/2006/picture">
+                <pic:pic xmlns:pic="http://schemas.openxmlformats.org/drawingml/2006/picture">
+                  <pic:nvPicPr>
+                    <pic:cNvPr id="3" name="Screenshot_20170830-180948.png"/>
+                    <pic:cNvPicPr/>
+                  </pic:nvPicPr>
+                  <pic:blipFill>
+                    <a:blip r:embed="rId13" cstate="print">
+                      <a:extLst>
+                        <a:ext uri="{28A0092B-C50C-407E-A947-70E740481C1C}">
+                          <a14:useLocalDpi xmlns:a14="http://schemas.microsoft.com/office/drawing/2010/main" val="0"/>
+                        </a:ext>
+                      </a:extLst>
+                    </a:blip>
+                    <a:stretch>
+                      <a:fillRect/>
+                    </a:stretch>
+                  </pic:blipFill>
+                  <pic:spPr>
+                    <a:xfrm>
+                      <a:off x="0" y="0"/>
+                      <a:ext cx="2763177" cy="4523872"/>
+                    </a:xfrm>
+                    <a:prstGeom prst="rect">
+                      <a:avLst/>
+                    </a:prstGeom>
+                  </pic:spPr>
+                </pic:pic>
+              </a:graphicData>
+            </a:graphic>
+          </wp:inline>
+        </w:drawing>
+      </w:r>
+    </w:p>
     <w:sectPr>
       <w:pgSz w:w="11906" w:h="16838"/>
       <w:pgMar w:top="1440" w:right="1440" w:bottom="1440" w:left="1440" w:header="708" w:footer="708" w:gutter="0"/>
@@ -103,6 +1412,205 @@
 <file path=word/numbering.xml><?xml version="1.0" encoding="utf-8"?>
 <w:numbering xmlns:wpc="http://schemas.microsoft.com/office/word/2010/wordprocessingCanvas" xmlns:cx="http://schemas.microsoft.com/office/drawing/2014/chartex" xmlns:cx1="http://schemas.microsoft.com/office/drawing/2015/9/8/chartex" xmlns:cx2="http://schemas.microsoft.com/office/drawing/2015/10/21/chartex" xmlns:cx3="http://schemas.microsoft.com/office/drawing/2016/5/9/chartex" xmlns:cx4="http://schemas.microsoft.com/office/drawing/2016/5/10/chartex" xmlns:cx5="http://schemas.microsoft.com/office/drawing/2016/5/11/chartex" xmlns:mc="http://schemas.openxmlformats.org/markup-compatibility/2006" xmlns:o="urn:schemas-microsoft-com:office:office" xmlns:r="http://schemas.openxmlformats.org/officeDocument/2006/relationships" xmlns:m="http://schemas.openxmlformats.org/officeDocument/2006/math" xmlns:v="urn:schemas-microsoft-com:vml" xmlns:wp14="http://schemas.microsoft.com/office/word/2010/wordprocessingDrawing" xmlns:wp="http://schemas.openxmlformats.org/drawingml/2006/wordprocessingDrawing" xmlns:w10="urn:schemas-microsoft-com:office:word" xmlns:w="http://schemas.openxmlformats.org/wordprocessingml/2006/main" xmlns:w14="http://schemas.microsoft.com/office/word/2010/wordml" xmlns:w15="http://schemas.microsoft.com/office/word/2012/wordml" xmlns:w16se="http://schemas.microsoft.com/office/word/2015/wordml/symex" xmlns:wpg="http://schemas.microsoft.com/office/word/2010/wordprocessingGroup" xmlns:wpi="http://schemas.microsoft.com/office/word/2010/wordprocessingInk" xmlns:wne="http://schemas.microsoft.com/office/word/2006/wordml" xmlns:wps="http://schemas.microsoft.com/office/word/2010/wordprocessingShape" mc:Ignorable="w14 w15 w16se wp14">
   <w:abstractNum w:abstractNumId="0" w15:restartNumberingAfterBreak="0">
+    <w:nsid w:val="01CE72CD"/>
+    <w:multiLevelType w:val="hybridMultilevel"/>
+    <w:tmpl w:val="D5EEC656"/>
+    <w:lvl w:ilvl="0" w:tplc="0809000F">
+      <w:start w:val="1"/>
+      <w:numFmt w:val="decimal"/>
+      <w:lvlText w:val="%1."/>
+      <w:lvlJc w:val="left"/>
+      <w:pPr>
+        <w:ind w:left="720" w:hanging="360"/>
+      </w:pPr>
+    </w:lvl>
+    <w:lvl w:ilvl="1" w:tplc="08090019" w:tentative="1">
+      <w:start w:val="1"/>
+      <w:numFmt w:val="lowerLetter"/>
+      <w:lvlText w:val="%2."/>
+      <w:lvlJc w:val="left"/>
+      <w:pPr>
+        <w:ind w:left="1440" w:hanging="360"/>
+      </w:pPr>
+    </w:lvl>
+    <w:lvl w:ilvl="2" w:tplc="0809001B" w:tentative="1">
+      <w:start w:val="1"/>
+      <w:numFmt w:val="lowerRoman"/>
+      <w:lvlText w:val="%3."/>
+      <w:lvlJc w:val="right"/>
+      <w:pPr>
+        <w:ind w:left="2160" w:hanging="180"/>
+      </w:pPr>
+    </w:lvl>
+    <w:lvl w:ilvl="3" w:tplc="0809000F" w:tentative="1">
+      <w:start w:val="1"/>
+      <w:numFmt w:val="decimal"/>
+      <w:lvlText w:val="%4."/>
+      <w:lvlJc w:val="left"/>
+      <w:pPr>
+        <w:ind w:left="2880" w:hanging="360"/>
+      </w:pPr>
+    </w:lvl>
+    <w:lvl w:ilvl="4" w:tplc="08090019" w:tentative="1">
+      <w:start w:val="1"/>
+      <w:numFmt w:val="lowerLetter"/>
+      <w:lvlText w:val="%5."/>
+      <w:lvlJc w:val="left"/>
+      <w:pPr>
+        <w:ind w:left="3600" w:hanging="360"/>
+      </w:pPr>
+    </w:lvl>
+    <w:lvl w:ilvl="5" w:tplc="0809001B" w:tentative="1">
+      <w:start w:val="1"/>
+      <w:numFmt w:val="lowerRoman"/>
+      <w:lvlText w:val="%6."/>
+      <w:lvlJc w:val="right"/>
+      <w:pPr>
+        <w:ind w:left="4320" w:hanging="180"/>
+      </w:pPr>
+    </w:lvl>
+    <w:lvl w:ilvl="6" w:tplc="0809000F" w:tentative="1">
+      <w:start w:val="1"/>
+      <w:numFmt w:val="decimal"/>
+      <w:lvlText w:val="%7."/>
+      <w:lvlJc w:val="left"/>
+      <w:pPr>
+        <w:ind w:left="5040" w:hanging="360"/>
+      </w:pPr>
+    </w:lvl>
+    <w:lvl w:ilvl="7" w:tplc="08090019" w:tentative="1">
+      <w:start w:val="1"/>
+      <w:numFmt w:val="lowerLetter"/>
+      <w:lvlText w:val="%8."/>
+      <w:lvlJc w:val="left"/>
+      <w:pPr>
+        <w:ind w:left="5760" w:hanging="360"/>
+      </w:pPr>
+    </w:lvl>
+    <w:lvl w:ilvl="8" w:tplc="0809001B" w:tentative="1">
+      <w:start w:val="1"/>
+      <w:numFmt w:val="lowerRoman"/>
+      <w:lvlText w:val="%9."/>
+      <w:lvlJc w:val="right"/>
+      <w:pPr>
+        <w:ind w:left="6480" w:hanging="180"/>
+      </w:pPr>
+    </w:lvl>
+  </w:abstractNum>
+  <w:abstractNum w:abstractNumId="1" w15:restartNumberingAfterBreak="0">
+    <w:nsid w:val="05971086"/>
+    <w:multiLevelType w:val="hybridMultilevel"/>
+    <w:tmpl w:val="19981F9C"/>
+    <w:lvl w:ilvl="0" w:tplc="08090001">
+      <w:start w:val="1"/>
+      <w:numFmt w:val="bullet"/>
+      <w:lvlText w:val=""/>
+      <w:lvlJc w:val="left"/>
+      <w:pPr>
+        <w:ind w:left="720" w:hanging="360"/>
+      </w:pPr>
+      <w:rPr>
+        <w:rFonts w:ascii="Symbol" w:hAnsi="Symbol" w:hint="default"/>
+      </w:rPr>
+    </w:lvl>
+    <w:lvl w:ilvl="1" w:tplc="08090003" w:tentative="1">
+      <w:start w:val="1"/>
+      <w:numFmt w:val="bullet"/>
+      <w:lvlText w:val="o"/>
+      <w:lvlJc w:val="left"/>
+      <w:pPr>
+        <w:ind w:left="1440" w:hanging="360"/>
+      </w:pPr>
+      <w:rPr>
+        <w:rFonts w:ascii="Courier New" w:hAnsi="Courier New" w:cs="Courier New" w:hint="default"/>
+      </w:rPr>
+    </w:lvl>
+    <w:lvl w:ilvl="2" w:tplc="08090005" w:tentative="1">
+      <w:start w:val="1"/>
+      <w:numFmt w:val="bullet"/>
+      <w:lvlText w:val=""/>
+      <w:lvlJc w:val="left"/>
+      <w:pPr>
+        <w:ind w:left="2160" w:hanging="360"/>
+      </w:pPr>
+      <w:rPr>
+        <w:rFonts w:ascii="Wingdings" w:hAnsi="Wingdings" w:hint="default"/>
+      </w:rPr>
+    </w:lvl>
+    <w:lvl w:ilvl="3" w:tplc="08090001" w:tentative="1">
+      <w:start w:val="1"/>
+      <w:numFmt w:val="bullet"/>
+      <w:lvlText w:val=""/>
+      <w:lvlJc w:val="left"/>
+      <w:pPr>
+        <w:ind w:left="2880" w:hanging="360"/>
+      </w:pPr>
+      <w:rPr>
+        <w:rFonts w:ascii="Symbol" w:hAnsi="Symbol" w:hint="default"/>
+      </w:rPr>
+    </w:lvl>
+    <w:lvl w:ilvl="4" w:tplc="08090003" w:tentative="1">
+      <w:start w:val="1"/>
+      <w:numFmt w:val="bullet"/>
+      <w:lvlText w:val="o"/>
+      <w:lvlJc w:val="left"/>
+      <w:pPr>
+        <w:ind w:left="3600" w:hanging="360"/>
+      </w:pPr>
+      <w:rPr>
+        <w:rFonts w:ascii="Courier New" w:hAnsi="Courier New" w:cs="Courier New" w:hint="default"/>
+      </w:rPr>
+    </w:lvl>
+    <w:lvl w:ilvl="5" w:tplc="08090005" w:tentative="1">
+      <w:start w:val="1"/>
+      <w:numFmt w:val="bullet"/>
+      <w:lvlText w:val=""/>
+      <w:lvlJc w:val="left"/>
+      <w:pPr>
+        <w:ind w:left="4320" w:hanging="360"/>
+      </w:pPr>
+      <w:rPr>
+        <w:rFonts w:ascii="Wingdings" w:hAnsi="Wingdings" w:hint="default"/>
+      </w:rPr>
+    </w:lvl>
+    <w:lvl w:ilvl="6" w:tplc="08090001" w:tentative="1">
+      <w:start w:val="1"/>
+      <w:numFmt w:val="bullet"/>
+      <w:lvlText w:val=""/>
+      <w:lvlJc w:val="left"/>
+      <w:pPr>
+        <w:ind w:left="5040" w:hanging="360"/>
+      </w:pPr>
+      <w:rPr>
+        <w:rFonts w:ascii="Symbol" w:hAnsi="Symbol" w:hint="default"/>
+      </w:rPr>
+    </w:lvl>
+    <w:lvl w:ilvl="7" w:tplc="08090003" w:tentative="1">
+      <w:start w:val="1"/>
+      <w:numFmt w:val="bullet"/>
+      <w:lvlText w:val="o"/>
+      <w:lvlJc w:val="left"/>
+      <w:pPr>
+        <w:ind w:left="5760" w:hanging="360"/>
+      </w:pPr>
+      <w:rPr>
+        <w:rFonts w:ascii="Courier New" w:hAnsi="Courier New" w:cs="Courier New" w:hint="default"/>
+      </w:rPr>
+    </w:lvl>
+    <w:lvl w:ilvl="8" w:tplc="08090005" w:tentative="1">
+      <w:start w:val="1"/>
+      <w:numFmt w:val="bullet"/>
+      <w:lvlText w:val=""/>
+      <w:lvlJc w:val="left"/>
+      <w:pPr>
+        <w:ind w:left="6480" w:hanging="360"/>
+      </w:pPr>
+      <w:rPr>
+        <w:rFonts w:ascii="Wingdings" w:hAnsi="Wingdings" w:hint="default"/>
+      </w:rPr>
+    </w:lvl>
+  </w:abstractNum>
+  <w:abstractNum w:abstractNumId="2" w15:restartNumberingAfterBreak="0">
     <w:nsid w:val="173D4611"/>
     <w:multiLevelType w:val="hybridMultilevel"/>
     <w:tmpl w:val="5D8C4D80"/>
@@ -215,8 +1723,281 @@
       </w:rPr>
     </w:lvl>
   </w:abstractNum>
+  <w:abstractNum w:abstractNumId="3" w15:restartNumberingAfterBreak="0">
+    <w:nsid w:val="400C56CC"/>
+    <w:multiLevelType w:val="hybridMultilevel"/>
+    <w:tmpl w:val="0CB4B8C6"/>
+    <w:lvl w:ilvl="0" w:tplc="0809000F">
+      <w:start w:val="1"/>
+      <w:numFmt w:val="decimal"/>
+      <w:lvlText w:val="%1."/>
+      <w:lvlJc w:val="left"/>
+      <w:pPr>
+        <w:ind w:left="720" w:hanging="360"/>
+      </w:pPr>
+    </w:lvl>
+    <w:lvl w:ilvl="1" w:tplc="08090019" w:tentative="1">
+      <w:start w:val="1"/>
+      <w:numFmt w:val="lowerLetter"/>
+      <w:lvlText w:val="%2."/>
+      <w:lvlJc w:val="left"/>
+      <w:pPr>
+        <w:ind w:left="1440" w:hanging="360"/>
+      </w:pPr>
+    </w:lvl>
+    <w:lvl w:ilvl="2" w:tplc="0809001B" w:tentative="1">
+      <w:start w:val="1"/>
+      <w:numFmt w:val="lowerRoman"/>
+      <w:lvlText w:val="%3."/>
+      <w:lvlJc w:val="right"/>
+      <w:pPr>
+        <w:ind w:left="2160" w:hanging="180"/>
+      </w:pPr>
+    </w:lvl>
+    <w:lvl w:ilvl="3" w:tplc="0809000F" w:tentative="1">
+      <w:start w:val="1"/>
+      <w:numFmt w:val="decimal"/>
+      <w:lvlText w:val="%4."/>
+      <w:lvlJc w:val="left"/>
+      <w:pPr>
+        <w:ind w:left="2880" w:hanging="360"/>
+      </w:pPr>
+    </w:lvl>
+    <w:lvl w:ilvl="4" w:tplc="08090019" w:tentative="1">
+      <w:start w:val="1"/>
+      <w:numFmt w:val="lowerLetter"/>
+      <w:lvlText w:val="%5."/>
+      <w:lvlJc w:val="left"/>
+      <w:pPr>
+        <w:ind w:left="3600" w:hanging="360"/>
+      </w:pPr>
+    </w:lvl>
+    <w:lvl w:ilvl="5" w:tplc="0809001B" w:tentative="1">
+      <w:start w:val="1"/>
+      <w:numFmt w:val="lowerRoman"/>
+      <w:lvlText w:val="%6."/>
+      <w:lvlJc w:val="right"/>
+      <w:pPr>
+        <w:ind w:left="4320" w:hanging="180"/>
+      </w:pPr>
+    </w:lvl>
+    <w:lvl w:ilvl="6" w:tplc="0809000F" w:tentative="1">
+      <w:start w:val="1"/>
+      <w:numFmt w:val="decimal"/>
+      <w:lvlText w:val="%7."/>
+      <w:lvlJc w:val="left"/>
+      <w:pPr>
+        <w:ind w:left="5040" w:hanging="360"/>
+      </w:pPr>
+    </w:lvl>
+    <w:lvl w:ilvl="7" w:tplc="08090019" w:tentative="1">
+      <w:start w:val="1"/>
+      <w:numFmt w:val="lowerLetter"/>
+      <w:lvlText w:val="%8."/>
+      <w:lvlJc w:val="left"/>
+      <w:pPr>
+        <w:ind w:left="5760" w:hanging="360"/>
+      </w:pPr>
+    </w:lvl>
+    <w:lvl w:ilvl="8" w:tplc="0809001B" w:tentative="1">
+      <w:start w:val="1"/>
+      <w:numFmt w:val="lowerRoman"/>
+      <w:lvlText w:val="%9."/>
+      <w:lvlJc w:val="right"/>
+      <w:pPr>
+        <w:ind w:left="6480" w:hanging="180"/>
+      </w:pPr>
+    </w:lvl>
+  </w:abstractNum>
+  <w:abstractNum w:abstractNumId="4" w15:restartNumberingAfterBreak="0">
+    <w:nsid w:val="44E8439F"/>
+    <w:multiLevelType w:val="hybridMultilevel"/>
+    <w:tmpl w:val="C9208B12"/>
+    <w:lvl w:ilvl="0" w:tplc="0809000F">
+      <w:start w:val="1"/>
+      <w:numFmt w:val="decimal"/>
+      <w:lvlText w:val="%1."/>
+      <w:lvlJc w:val="left"/>
+      <w:pPr>
+        <w:ind w:left="720" w:hanging="360"/>
+      </w:pPr>
+    </w:lvl>
+    <w:lvl w:ilvl="1" w:tplc="08090019">
+      <w:start w:val="1"/>
+      <w:numFmt w:val="lowerLetter"/>
+      <w:lvlText w:val="%2."/>
+      <w:lvlJc w:val="left"/>
+      <w:pPr>
+        <w:ind w:left="1440" w:hanging="360"/>
+      </w:pPr>
+    </w:lvl>
+    <w:lvl w:ilvl="2" w:tplc="0809001B" w:tentative="1">
+      <w:start w:val="1"/>
+      <w:numFmt w:val="lowerRoman"/>
+      <w:lvlText w:val="%3."/>
+      <w:lvlJc w:val="right"/>
+      <w:pPr>
+        <w:ind w:left="2160" w:hanging="180"/>
+      </w:pPr>
+    </w:lvl>
+    <w:lvl w:ilvl="3" w:tplc="0809000F" w:tentative="1">
+      <w:start w:val="1"/>
+      <w:numFmt w:val="decimal"/>
+      <w:lvlText w:val="%4."/>
+      <w:lvlJc w:val="left"/>
+      <w:pPr>
+        <w:ind w:left="2880" w:hanging="360"/>
+      </w:pPr>
+    </w:lvl>
+    <w:lvl w:ilvl="4" w:tplc="08090019" w:tentative="1">
+      <w:start w:val="1"/>
+      <w:numFmt w:val="lowerLetter"/>
+      <w:lvlText w:val="%5."/>
+      <w:lvlJc w:val="left"/>
+      <w:pPr>
+        <w:ind w:left="3600" w:hanging="360"/>
+      </w:pPr>
+    </w:lvl>
+    <w:lvl w:ilvl="5" w:tplc="0809001B" w:tentative="1">
+      <w:start w:val="1"/>
+      <w:numFmt w:val="lowerRoman"/>
+      <w:lvlText w:val="%6."/>
+      <w:lvlJc w:val="right"/>
+      <w:pPr>
+        <w:ind w:left="4320" w:hanging="180"/>
+      </w:pPr>
+    </w:lvl>
+    <w:lvl w:ilvl="6" w:tplc="0809000F" w:tentative="1">
+      <w:start w:val="1"/>
+      <w:numFmt w:val="decimal"/>
+      <w:lvlText w:val="%7."/>
+      <w:lvlJc w:val="left"/>
+      <w:pPr>
+        <w:ind w:left="5040" w:hanging="360"/>
+      </w:pPr>
+    </w:lvl>
+    <w:lvl w:ilvl="7" w:tplc="08090019" w:tentative="1">
+      <w:start w:val="1"/>
+      <w:numFmt w:val="lowerLetter"/>
+      <w:lvlText w:val="%8."/>
+      <w:lvlJc w:val="left"/>
+      <w:pPr>
+        <w:ind w:left="5760" w:hanging="360"/>
+      </w:pPr>
+    </w:lvl>
+    <w:lvl w:ilvl="8" w:tplc="0809001B" w:tentative="1">
+      <w:start w:val="1"/>
+      <w:numFmt w:val="lowerRoman"/>
+      <w:lvlText w:val="%9."/>
+      <w:lvlJc w:val="right"/>
+      <w:pPr>
+        <w:ind w:left="6480" w:hanging="180"/>
+      </w:pPr>
+    </w:lvl>
+  </w:abstractNum>
+  <w:abstractNum w:abstractNumId="5" w15:restartNumberingAfterBreak="0">
+    <w:nsid w:val="745660EA"/>
+    <w:multiLevelType w:val="hybridMultilevel"/>
+    <w:tmpl w:val="9EE8B89A"/>
+    <w:lvl w:ilvl="0" w:tplc="0809000F">
+      <w:start w:val="1"/>
+      <w:numFmt w:val="decimal"/>
+      <w:lvlText w:val="%1."/>
+      <w:lvlJc w:val="left"/>
+      <w:pPr>
+        <w:ind w:left="720" w:hanging="360"/>
+      </w:pPr>
+    </w:lvl>
+    <w:lvl w:ilvl="1" w:tplc="08090019" w:tentative="1">
+      <w:start w:val="1"/>
+      <w:numFmt w:val="lowerLetter"/>
+      <w:lvlText w:val="%2."/>
+      <w:lvlJc w:val="left"/>
+      <w:pPr>
+        <w:ind w:left="1440" w:hanging="360"/>
+      </w:pPr>
+    </w:lvl>
+    <w:lvl w:ilvl="2" w:tplc="0809001B" w:tentative="1">
+      <w:start w:val="1"/>
+      <w:numFmt w:val="lowerRoman"/>
+      <w:lvlText w:val="%3."/>
+      <w:lvlJc w:val="right"/>
+      <w:pPr>
+        <w:ind w:left="2160" w:hanging="180"/>
+      </w:pPr>
+    </w:lvl>
+    <w:lvl w:ilvl="3" w:tplc="0809000F" w:tentative="1">
+      <w:start w:val="1"/>
+      <w:numFmt w:val="decimal"/>
+      <w:lvlText w:val="%4."/>
+      <w:lvlJc w:val="left"/>
+      <w:pPr>
+        <w:ind w:left="2880" w:hanging="360"/>
+      </w:pPr>
+    </w:lvl>
+    <w:lvl w:ilvl="4" w:tplc="08090019" w:tentative="1">
+      <w:start w:val="1"/>
+      <w:numFmt w:val="lowerLetter"/>
+      <w:lvlText w:val="%5."/>
+      <w:lvlJc w:val="left"/>
+      <w:pPr>
+        <w:ind w:left="3600" w:hanging="360"/>
+      </w:pPr>
+    </w:lvl>
+    <w:lvl w:ilvl="5" w:tplc="0809001B" w:tentative="1">
+      <w:start w:val="1"/>
+      <w:numFmt w:val="lowerRoman"/>
+      <w:lvlText w:val="%6."/>
+      <w:lvlJc w:val="right"/>
+      <w:pPr>
+        <w:ind w:left="4320" w:hanging="180"/>
+      </w:pPr>
+    </w:lvl>
+    <w:lvl w:ilvl="6" w:tplc="0809000F" w:tentative="1">
+      <w:start w:val="1"/>
+      <w:numFmt w:val="decimal"/>
+      <w:lvlText w:val="%7."/>
+      <w:lvlJc w:val="left"/>
+      <w:pPr>
+        <w:ind w:left="5040" w:hanging="360"/>
+      </w:pPr>
+    </w:lvl>
+    <w:lvl w:ilvl="7" w:tplc="08090019" w:tentative="1">
+      <w:start w:val="1"/>
+      <w:numFmt w:val="lowerLetter"/>
+      <w:lvlText w:val="%8."/>
+      <w:lvlJc w:val="left"/>
+      <w:pPr>
+        <w:ind w:left="5760" w:hanging="360"/>
+      </w:pPr>
+    </w:lvl>
+    <w:lvl w:ilvl="8" w:tplc="0809001B" w:tentative="1">
+      <w:start w:val="1"/>
+      <w:numFmt w:val="lowerRoman"/>
+      <w:lvlText w:val="%9."/>
+      <w:lvlJc w:val="right"/>
+      <w:pPr>
+        <w:ind w:left="6480" w:hanging="180"/>
+      </w:pPr>
+    </w:lvl>
+  </w:abstractNum>
   <w:num w:numId="1">
+    <w:abstractNumId w:val="2"/>
+  </w:num>
+  <w:num w:numId="2">
+    <w:abstractNumId w:val="5"/>
+  </w:num>
+  <w:num w:numId="3">
     <w:abstractNumId w:val="0"/>
+  </w:num>
+  <w:num w:numId="4">
+    <w:abstractNumId w:val="1"/>
+  </w:num>
+  <w:num w:numId="5">
+    <w:abstractNumId w:val="3"/>
+  </w:num>
+  <w:num w:numId="6">
+    <w:abstractNumId w:val="4"/>
   </w:num>
 </w:numbering>
 </file>
@@ -639,10 +2420,53 @@
       <w:szCs w:val="32"/>
     </w:rPr>
   </w:style>
+  <w:style w:type="paragraph" w:styleId="Heading2">
+    <w:name w:val="heading 2"/>
+    <w:basedOn w:val="Normal"/>
+    <w:next w:val="Normal"/>
+    <w:link w:val="Heading2Char"/>
+    <w:uiPriority w:val="9"/>
+    <w:unhideWhenUsed/>
+    <w:qFormat/>
+    <w:rsid w:val="0031196A"/>
+    <w:pPr>
+      <w:keepNext/>
+      <w:keepLines/>
+      <w:spacing w:before="40" w:after="0"/>
+      <w:outlineLvl w:val="1"/>
+    </w:pPr>
+    <w:rPr>
+      <w:rFonts w:asciiTheme="majorHAnsi" w:eastAsiaTheme="majorEastAsia" w:hAnsiTheme="majorHAnsi" w:cstheme="majorBidi"/>
+      <w:color w:val="2F5496" w:themeColor="accent1" w:themeShade="BF"/>
+      <w:sz w:val="26"/>
+      <w:szCs w:val="26"/>
+    </w:rPr>
+  </w:style>
+  <w:style w:type="paragraph" w:styleId="Heading3">
+    <w:name w:val="heading 3"/>
+    <w:basedOn w:val="Normal"/>
+    <w:next w:val="Normal"/>
+    <w:link w:val="Heading3Char"/>
+    <w:uiPriority w:val="9"/>
+    <w:unhideWhenUsed/>
+    <w:qFormat/>
+    <w:rsid w:val="004B5271"/>
+    <w:pPr>
+      <w:keepNext/>
+      <w:keepLines/>
+      <w:spacing w:before="40" w:after="0"/>
+      <w:outlineLvl w:val="2"/>
+    </w:pPr>
+    <w:rPr>
+      <w:rFonts w:asciiTheme="majorHAnsi" w:eastAsiaTheme="majorEastAsia" w:hAnsiTheme="majorHAnsi" w:cstheme="majorBidi"/>
+      <w:color w:val="1F3763" w:themeColor="accent1" w:themeShade="7F"/>
+      <w:sz w:val="24"/>
+      <w:szCs w:val="24"/>
+    </w:rPr>
+  </w:style>
   <w:style w:type="character" w:default="1" w:styleId="DefaultParagraphFont">
     <w:name w:val="Default Paragraph Font"/>
     <w:uiPriority w:val="1"/>
-    <w:semiHidden/>
     <w:unhideWhenUsed/>
   </w:style>
   <w:style w:type="table" w:default="1" w:styleId="TableNormal">
@@ -754,6 +2578,123 @@
       <w:ind w:left="720"/>
       <w:contextualSpacing/>
     </w:pPr>
+  </w:style>
+  <w:style w:type="character" w:customStyle="1" w:styleId="Heading2Char">
+    <w:name w:val="Heading 2 Char"/>
+    <w:basedOn w:val="DefaultParagraphFont"/>
+    <w:link w:val="Heading2"/>
+    <w:uiPriority w:val="9"/>
+    <w:rsid w:val="0031196A"/>
+    <w:rPr>
+      <w:rFonts w:asciiTheme="majorHAnsi" w:eastAsiaTheme="majorEastAsia" w:hAnsiTheme="majorHAnsi" w:cstheme="majorBidi"/>
+      <w:color w:val="2F5496" w:themeColor="accent1" w:themeShade="BF"/>
+      <w:sz w:val="26"/>
+      <w:szCs w:val="26"/>
+    </w:rPr>
+  </w:style>
+  <w:style w:type="character" w:customStyle="1" w:styleId="Heading3Char">
+    <w:name w:val="Heading 3 Char"/>
+    <w:basedOn w:val="DefaultParagraphFont"/>
+    <w:link w:val="Heading3"/>
+    <w:uiPriority w:val="9"/>
+    <w:rsid w:val="004B5271"/>
+    <w:rPr>
+      <w:rFonts w:asciiTheme="majorHAnsi" w:eastAsiaTheme="majorEastAsia" w:hAnsiTheme="majorHAnsi" w:cstheme="majorBidi"/>
+      <w:color w:val="1F3763" w:themeColor="accent1" w:themeShade="7F"/>
+      <w:sz w:val="24"/>
+      <w:szCs w:val="24"/>
+    </w:rPr>
+  </w:style>
+  <w:style w:type="table" w:styleId="TableGrid">
+    <w:name w:val="Table Grid"/>
+    <w:basedOn w:val="TableNormal"/>
+    <w:uiPriority w:val="39"/>
+    <w:rsid w:val="00720B1C"/>
+    <w:pPr>
+      <w:spacing w:after="0" w:line="240" w:lineRule="auto"/>
+    </w:pPr>
+    <w:tblPr>
+      <w:tblBorders>
+        <w:top w:val="single" w:sz="4" w:space="0" w:color="auto"/>
+        <w:left w:val="single" w:sz="4" w:space="0" w:color="auto"/>
+        <w:bottom w:val="single" w:sz="4" w:space="0" w:color="auto"/>
+        <w:right w:val="single" w:sz="4" w:space="0" w:color="auto"/>
+        <w:insideH w:val="single" w:sz="4" w:space="0" w:color="auto"/>
+        <w:insideV w:val="single" w:sz="4" w:space="0" w:color="auto"/>
+      </w:tblBorders>
+    </w:tblPr>
+  </w:style>
+  <w:style w:type="paragraph" w:styleId="BalloonText">
+    <w:name w:val="Balloon Text"/>
+    <w:basedOn w:val="Normal"/>
+    <w:link w:val="BalloonTextChar"/>
+    <w:uiPriority w:val="99"/>
+    <w:semiHidden/>
+    <w:unhideWhenUsed/>
+    <w:rsid w:val="00981924"/>
+    <w:pPr>
+      <w:spacing w:after="0" w:line="240" w:lineRule="auto"/>
+    </w:pPr>
+    <w:rPr>
+      <w:rFonts w:ascii="Segoe UI" w:hAnsi="Segoe UI" w:cs="Segoe UI"/>
+      <w:sz w:val="18"/>
+      <w:szCs w:val="18"/>
+    </w:rPr>
+  </w:style>
+  <w:style w:type="character" w:customStyle="1" w:styleId="BalloonTextChar">
+    <w:name w:val="Balloon Text Char"/>
+    <w:basedOn w:val="DefaultParagraphFont"/>
+    <w:link w:val="BalloonText"/>
+    <w:uiPriority w:val="99"/>
+    <w:semiHidden/>
+    <w:rsid w:val="00981924"/>
+    <w:rPr>
+      <w:rFonts w:ascii="Segoe UI" w:hAnsi="Segoe UI" w:cs="Segoe UI"/>
+      <w:sz w:val="18"/>
+      <w:szCs w:val="18"/>
+    </w:rPr>
+  </w:style>
+  <w:style w:type="paragraph" w:styleId="Caption">
+    <w:name w:val="caption"/>
+    <w:basedOn w:val="Normal"/>
+    <w:next w:val="Normal"/>
+    <w:uiPriority w:val="35"/>
+    <w:unhideWhenUsed/>
+    <w:qFormat/>
+    <w:rsid w:val="00981924"/>
+    <w:pPr>
+      <w:spacing w:after="200" w:line="240" w:lineRule="auto"/>
+    </w:pPr>
+    <w:rPr>
+      <w:i/>
+      <w:iCs/>
+      <w:color w:val="44546A" w:themeColor="text2"/>
+      <w:sz w:val="18"/>
+      <w:szCs w:val="18"/>
+    </w:rPr>
+  </w:style>
+  <w:style w:type="character" w:styleId="Hyperlink">
+    <w:name w:val="Hyperlink"/>
+    <w:basedOn w:val="DefaultParagraphFont"/>
+    <w:uiPriority w:val="99"/>
+    <w:unhideWhenUsed/>
+    <w:rsid w:val="00EB5517"/>
+    <w:rPr>
+      <w:color w:val="0563C1" w:themeColor="hyperlink"/>
+      <w:u w:val="single"/>
+    </w:rPr>
+  </w:style>
+  <w:style w:type="character" w:styleId="Mention">
+    <w:name w:val="Mention"/>
+    <w:basedOn w:val="DefaultParagraphFont"/>
+    <w:uiPriority w:val="99"/>
+    <w:semiHidden/>
+    <w:unhideWhenUsed/>
+    <w:rsid w:val="00EB5517"/>
+    <w:rPr>
+      <w:color w:val="2B579A"/>
+      <w:shd w:val="clear" w:color="auto" w:fill="E6E6E6"/>
+    </w:rPr>
   </w:style>
 </w:styles>
 </file>

</xml_diff>

<commit_message>
Add github link, create PDF
</commit_message>
<xml_diff>
--- a/iot_setup_instructions.docx
+++ b/iot_setup_instructions.docx
@@ -79,7 +79,19 @@
         </w:numPr>
       </w:pPr>
       <w:r>
-        <w:t>Communicates with the IMU breakout board</w:t>
+        <w:t xml:space="preserve">Communicates with the </w:t>
+      </w:r>
+      <w:r>
+        <w:t>Inertial Measurement Unit (</w:t>
+      </w:r>
+      <w:r>
+        <w:t>IMU</w:t>
+      </w:r>
+      <w:r>
+        <w:t>)</w:t>
+      </w:r>
+      <w:r>
+        <w:t xml:space="preserve"> breakout board</w:t>
       </w:r>
     </w:p>
     <w:p>
@@ -91,7 +103,16 @@
         </w:numPr>
       </w:pPr>
       <w:r>
-        <w:t>Streams sensor data over BLE</w:t>
+        <w:t xml:space="preserve">Streams sensor data over </w:t>
+      </w:r>
+      <w:r>
+        <w:t>Bluetooth Low Energy (</w:t>
+      </w:r>
+      <w:r>
+        <w:t>BLE</w:t>
+      </w:r>
+      <w:r>
+        <w:t>)</w:t>
       </w:r>
     </w:p>
     <w:p>
@@ -110,6 +131,37 @@
         <w:pStyle w:val="Heading1"/>
       </w:pPr>
       <w:r>
+        <w:t>Git repository</w:t>
+      </w:r>
+      <w:bookmarkStart w:id="0" w:name="_GoBack"/>
+      <w:bookmarkEnd w:id="0"/>
+    </w:p>
+    <w:p>
+      <w:r>
+        <w:t xml:space="preserve">The firmware images referred to in this document are available from the following GitHub repository: </w:t>
+      </w:r>
+      <w:hyperlink r:id="rId5" w:history="1">
+        <w:r>
+          <w:rPr>
+            <w:rStyle w:val="Hyperlink"/>
+          </w:rPr>
+          <w:t>https://github.com/specknet/mbed-iot</w:t>
+        </w:r>
+      </w:hyperlink>
+      <w:r>
+        <w:t>. Source code and other documents will be added there during the project.</w:t>
+      </w:r>
+    </w:p>
+    <w:p>
+      <w:r>
+        <w:t xml:space="preserve">You are strongly encouraged to use a version control system for your work. Bitbucket offers free private accounts. Alternatively, Informatics Computing Support can provide in-house git repository hosting. </w:t>
+      </w:r>
+    </w:p>
+    <w:p>
+      <w:pPr>
+        <w:pStyle w:val="Heading1"/>
+      </w:pPr>
+      <w:r>
         <w:t>NRF52-DK</w:t>
       </w:r>
     </w:p>
@@ -143,6 +195,9 @@
       </w:r>
       <w:r>
         <w:t xml:space="preserve"> to verify that your board is still working.</w:t>
+      </w:r>
+      <w:r>
+        <w:t xml:space="preserve"> The following firmware .hex files are available from the following GitHub repository:  </w:t>
       </w:r>
     </w:p>
     <w:p>
@@ -306,6 +361,7 @@
         </w:numPr>
       </w:pPr>
       <w:r>
+        <w:lastRenderedPageBreak/>
         <w:t>Switch off the dev board.</w:t>
       </w:r>
     </w:p>
@@ -398,7 +454,6 @@
         <w:pStyle w:val="Heading1"/>
       </w:pPr>
       <w:r>
-        <w:lastRenderedPageBreak/>
         <w:t>MPU-9250</w:t>
       </w:r>
     </w:p>
@@ -706,7 +761,7 @@
                     <pic:cNvPicPr/>
                   </pic:nvPicPr>
                   <pic:blipFill>
-                    <a:blip r:embed="rId5" cstate="print">
+                    <a:blip r:embed="rId6" cstate="print">
                       <a:extLst>
                         <a:ext uri="{28A0092B-C50C-407E-A947-70E740481C1C}">
                           <a14:useLocalDpi xmlns:a14="http://schemas.microsoft.com/office/drawing/2010/main" val="0"/>
@@ -741,14 +796,27 @@
       <w:r>
         <w:t xml:space="preserve">Figure </w:t>
       </w:r>
-      <w:fldSimple w:instr=" SEQ Figure \* ARABIC ">
-        <w:r>
-          <w:rPr>
-            <w:noProof/>
-          </w:rPr>
-          <w:t>1</w:t>
-        </w:r>
-      </w:fldSimple>
+      <w:r>
+        <w:fldChar w:fldCharType="begin"/>
+      </w:r>
+      <w:r>
+        <w:instrText xml:space="preserve"> SEQ Figure \* ARABIC </w:instrText>
+      </w:r>
+      <w:r>
+        <w:fldChar w:fldCharType="separate"/>
+      </w:r>
+      <w:r>
+        <w:rPr>
+          <w:noProof/>
+        </w:rPr>
+        <w:t>1</w:t>
+      </w:r>
+      <w:r>
+        <w:rPr>
+          <w:noProof/>
+        </w:rPr>
+        <w:fldChar w:fldCharType="end"/>
+      </w:r>
       <w:r>
         <w:t>: Connecting the MPU breakout board to the NRF52-DK</w:t>
       </w:r>
@@ -758,6 +826,7 @@
         <w:pStyle w:val="Heading2"/>
       </w:pPr>
       <w:r>
+        <w:lastRenderedPageBreak/>
         <w:t>Testing communication</w:t>
       </w:r>
     </w:p>
@@ -823,7 +892,6 @@
         </w:numPr>
       </w:pPr>
       <w:r>
-        <w:lastRenderedPageBreak/>
         <w:t>Baud rate: 9600</w:t>
       </w:r>
     </w:p>
@@ -902,7 +970,7 @@
                     <pic:cNvPicPr/>
                   </pic:nvPicPr>
                   <pic:blipFill>
-                    <a:blip r:embed="rId6">
+                    <a:blip r:embed="rId7">
                       <a:extLst>
                         <a:ext uri="{28A0092B-C50C-407E-A947-70E740481C1C}">
                           <a14:useLocalDpi xmlns:a14="http://schemas.microsoft.com/office/drawing/2010/main" val="0"/>
@@ -940,14 +1008,27 @@
       <w:r>
         <w:t xml:space="preserve">Figure </w:t>
       </w:r>
-      <w:fldSimple w:instr=" SEQ Figure \* ARABIC ">
-        <w:r>
-          <w:rPr>
-            <w:noProof/>
-          </w:rPr>
-          <w:t>2</w:t>
-        </w:r>
-      </w:fldSimple>
+      <w:r>
+        <w:fldChar w:fldCharType="begin"/>
+      </w:r>
+      <w:r>
+        <w:instrText xml:space="preserve"> SEQ Figure \* ARABIC </w:instrText>
+      </w:r>
+      <w:r>
+        <w:fldChar w:fldCharType="separate"/>
+      </w:r>
+      <w:r>
+        <w:rPr>
+          <w:noProof/>
+        </w:rPr>
+        <w:t>2</w:t>
+      </w:r>
+      <w:r>
+        <w:rPr>
+          <w:noProof/>
+        </w:rPr>
+        <w:fldChar w:fldCharType="end"/>
+      </w:r>
       <w:r>
         <w:t xml:space="preserve">: Expected serial output when testing MPU </w:t>
       </w:r>
@@ -999,7 +1080,7 @@
       <w:r>
         <w:t xml:space="preserve"> </w:t>
       </w:r>
-      <w:hyperlink r:id="rId7" w:history="1">
+      <w:hyperlink r:id="rId8" w:history="1">
         <w:r>
           <w:rPr>
             <w:rStyle w:val="Hyperlink"/>
@@ -1031,7 +1112,7 @@
       <w:r>
         <w:t xml:space="preserve"> online IDE and compiler for your firmware development. Documentation can be found here: </w:t>
       </w:r>
-      <w:hyperlink r:id="rId8" w:history="1">
+      <w:hyperlink r:id="rId9" w:history="1">
         <w:r>
           <w:rPr>
             <w:rStyle w:val="Hyperlink"/>
@@ -1063,6 +1144,7 @@
         <w:pStyle w:val="Heading2"/>
       </w:pPr>
       <w:r>
+        <w:lastRenderedPageBreak/>
         <w:t>Libraries</w:t>
       </w:r>
     </w:p>
@@ -1078,7 +1160,7 @@
       <w:r>
         <w:t xml:space="preserve"> libraries for communicating with the MPU-9250, which are available from the online compiler. The reference firmware uses this one: </w:t>
       </w:r>
-      <w:hyperlink r:id="rId9" w:history="1">
+      <w:hyperlink r:id="rId10" w:history="1">
         <w:r>
           <w:rPr>
             <w:rStyle w:val="Hyperlink"/>
@@ -1092,15 +1174,22 @@
         <w:pStyle w:val="Heading1"/>
       </w:pPr>
       <w:r>
-        <w:lastRenderedPageBreak/>
         <w:t>Android</w:t>
       </w:r>
     </w:p>
     <w:p>
-      <w:r>
-        <w:t xml:space="preserve">You will be developing an android application to communicate with the NRF52-DK over BLE. Documentation is here: </w:t>
-      </w:r>
-      <w:hyperlink r:id="rId10" w:history="1">
+      <w:pPr>
+        <w:rPr>
+          <w:rStyle w:val="Hyperlink"/>
+        </w:rPr>
+      </w:pPr>
+      <w:r>
+        <w:t>You will be developing an A</w:t>
+      </w:r>
+      <w:r>
+        <w:t xml:space="preserve">ndroid application to communicate with the NRF52-DK over BLE. Documentation is here: </w:t>
+      </w:r>
+      <w:hyperlink r:id="rId11" w:history="1">
         <w:r>
           <w:rPr>
             <w:rStyle w:val="Hyperlink"/>
@@ -1110,6 +1199,11 @@
       </w:hyperlink>
     </w:p>
     <w:p>
+      <w:r>
+        <w:t>Android Studio will be available on the dice machines and is the recommended development environment.</w:t>
+      </w:r>
+    </w:p>
+    <w:p>
       <w:pPr>
         <w:pStyle w:val="Heading2"/>
       </w:pPr>
@@ -1129,7 +1223,7 @@
       <w:r>
         <w:t xml:space="preserve"> Connect app for BLE debugging. This allows you to see the services provided by your BLE device, stream data from notifications and log it to a file. </w:t>
       </w:r>
-      <w:hyperlink r:id="rId11" w:history="1">
+      <w:hyperlink r:id="rId12" w:history="1">
         <w:r>
           <w:rPr>
             <w:rStyle w:val="Hyperlink"/>
@@ -1152,35 +1246,38 @@
           <w:b/>
           <w:bCs/>
         </w:rPr>
-        <w:t>mbed-os-example</w:t>
-      </w:r>
-      <w:bookmarkStart w:id="0" w:name="_GoBack"/>
-      <w:bookmarkEnd w:id="0"/>
+        <w:t>mbed-os-example-ble-BatteryLevel_NRF52_DK.hex</w:t>
+      </w:r>
       <w:r>
         <w:rPr>
           <w:b/>
           <w:bCs/>
         </w:rPr>
-        <w:t>-ble-BatteryLevel_NRF52_DK.hex</w:t>
-      </w:r>
-      <w:r>
-        <w:rPr>
-          <w:b/>
+        <w:t xml:space="preserve"> </w:t>
+      </w:r>
+      <w:r>
+        <w:rPr>
           <w:bCs/>
         </w:rPr>
-        <w:t xml:space="preserve"> </w:t>
+        <w:t>BLE example. This will s</w:t>
       </w:r>
       <w:r>
         <w:rPr>
           <w:bCs/>
         </w:rPr>
-        <w:t>BLE example. This will s</w:t>
+        <w:t>end fake battery level values</w:t>
       </w:r>
       <w:r>
         <w:rPr>
           <w:bCs/>
         </w:rPr>
-        <w:t>end fake battery level values.</w:t>
+        <w:t>, for testing the Bluetooth communication</w:t>
+      </w:r>
+      <w:r>
+        <w:rPr>
+          <w:bCs/>
+        </w:rPr>
+        <w:t>.</w:t>
       </w:r>
     </w:p>
     <w:p>
@@ -1275,16 +1372,37 @@
         <w:t xml:space="preserve">Battery </w:t>
       </w:r>
       <w:r>
-        <w:t xml:space="preserve">service and click the multiple down arrow icon next to </w:t>
-      </w:r>
-      <w:r>
         <w:rPr>
           <w:i/>
         </w:rPr>
-        <w:t xml:space="preserve">battery </w:t>
-      </w:r>
-      <w:r>
-        <w:t>level</w:t>
+        <w:t>Service</w:t>
+      </w:r>
+      <w:r>
+        <w:t xml:space="preserve"> and click the multiple down arrow icon next to </w:t>
+      </w:r>
+      <w:r>
+        <w:rPr>
+          <w:i/>
+        </w:rPr>
+        <w:t>B</w:t>
+      </w:r>
+      <w:r>
+        <w:rPr>
+          <w:i/>
+        </w:rPr>
+        <w:t xml:space="preserve">attery </w:t>
+      </w:r>
+      <w:r>
+        <w:rPr>
+          <w:i/>
+        </w:rPr>
+        <w:t>L</w:t>
+      </w:r>
+      <w:r>
+        <w:rPr>
+          <w:i/>
+        </w:rPr>
+        <w:t>evel</w:t>
       </w:r>
       <w:r>
         <w:t xml:space="preserve"> </w:t>
@@ -1302,6 +1420,7 @@
           <w:noProof/>
           <w:lang w:eastAsia="en-GB"/>
         </w:rPr>
+        <w:lastRenderedPageBreak/>
         <w:drawing>
           <wp:inline distT="0" distB="0" distL="0" distR="0" wp14:anchorId="5104BEBE" wp14:editId="3E166AB2">
             <wp:extent cx="2586990" cy="4513322"/>
@@ -1318,7 +1437,7 @@
                     <pic:cNvPicPr/>
                   </pic:nvPicPr>
                   <pic:blipFill>
-                    <a:blip r:embed="rId12" cstate="print">
+                    <a:blip r:embed="rId13" cstate="print">
                       <a:extLst>
                         <a:ext uri="{28A0092B-C50C-407E-A947-70E740481C1C}">
                           <a14:useLocalDpi xmlns:a14="http://schemas.microsoft.com/office/drawing/2010/main" val="0"/>
@@ -1372,7 +1491,7 @@
                     <pic:cNvPicPr/>
                   </pic:nvPicPr>
                   <pic:blipFill>
-                    <a:blip r:embed="rId13" cstate="print">
+                    <a:blip r:embed="rId14" cstate="print">
                       <a:extLst>
                         <a:ext uri="{28A0092B-C50C-407E-A947-70E740481C1C}">
                           <a14:useLocalDpi xmlns:a14="http://schemas.microsoft.com/office/drawing/2010/main" val="0"/>
@@ -2467,6 +2586,7 @@
   <w:style w:type="character" w:default="1" w:styleId="DefaultParagraphFont">
     <w:name w:val="Default Paragraph Font"/>
     <w:uiPriority w:val="1"/>
+    <w:semiHidden/>
     <w:unhideWhenUsed/>
   </w:style>
   <w:style w:type="table" w:default="1" w:styleId="TableNormal">

</xml_diff>

<commit_message>
update bootlader and setup instructions
</commit_message>
<xml_diff>
--- a/iot_setup_instructions.docx
+++ b/iot_setup_instructions.docx
@@ -1,19 +1,14 @@
 
 <file path=word/document.xml><?xml version="1.0" encoding="utf-8"?>
-<w:document xmlns:wpc="http://schemas.microsoft.com/office/word/2010/wordprocessingCanvas" xmlns:cx="http://schemas.microsoft.com/office/drawing/2014/chartex" xmlns:cx1="http://schemas.microsoft.com/office/drawing/2015/9/8/chartex" xmlns:cx2="http://schemas.microsoft.com/office/drawing/2015/10/21/chartex" xmlns:cx3="http://schemas.microsoft.com/office/drawing/2016/5/9/chartex" xmlns:cx4="http://schemas.microsoft.com/office/drawing/2016/5/10/chartex" xmlns:cx5="http://schemas.microsoft.com/office/drawing/2016/5/11/chartex" xmlns:mc="http://schemas.openxmlformats.org/markup-compatibility/2006" xmlns:o="urn:schemas-microsoft-com:office:office" xmlns:r="http://schemas.openxmlformats.org/officeDocument/2006/relationships" xmlns:m="http://schemas.openxmlformats.org/officeDocument/2006/math" xmlns:v="urn:schemas-microsoft-com:vml" xmlns:wp14="http://schemas.microsoft.com/office/word/2010/wordprocessingDrawing" xmlns:wp="http://schemas.openxmlformats.org/drawingml/2006/wordprocessingDrawing" xmlns:w10="urn:schemas-microsoft-com:office:word" xmlns:w="http://schemas.openxmlformats.org/wordprocessingml/2006/main" xmlns:w14="http://schemas.microsoft.com/office/word/2010/wordml" xmlns:w15="http://schemas.microsoft.com/office/word/2012/wordml" xmlns:w16se="http://schemas.microsoft.com/office/word/2015/wordml/symex" xmlns:wpg="http://schemas.microsoft.com/office/word/2010/wordprocessingGroup" xmlns:wpi="http://schemas.microsoft.com/office/word/2010/wordprocessingInk" xmlns:wne="http://schemas.microsoft.com/office/word/2006/wordml" xmlns:wps="http://schemas.microsoft.com/office/word/2010/wordprocessingShape" mc:Ignorable="w14 w15 w16se wp14">
+<w:document xmlns:wpc="http://schemas.microsoft.com/office/word/2010/wordprocessingCanvas" xmlns:cx="http://schemas.microsoft.com/office/drawing/2014/chartex" xmlns:cx1="http://schemas.microsoft.com/office/drawing/2015/9/8/chartex" xmlns:cx2="http://schemas.microsoft.com/office/drawing/2015/10/21/chartex" xmlns:cx3="http://schemas.microsoft.com/office/drawing/2016/5/9/chartex" xmlns:cx4="http://schemas.microsoft.com/office/drawing/2016/5/10/chartex" xmlns:cx5="http://schemas.microsoft.com/office/drawing/2016/5/11/chartex" xmlns:cx6="http://schemas.microsoft.com/office/drawing/2016/5/12/chartex" xmlns:cx7="http://schemas.microsoft.com/office/drawing/2016/5/13/chartex" xmlns:cx8="http://schemas.microsoft.com/office/drawing/2016/5/14/chartex" xmlns:mc="http://schemas.openxmlformats.org/markup-compatibility/2006" xmlns:aink="http://schemas.microsoft.com/office/drawing/2016/ink" xmlns:am3d="http://schemas.microsoft.com/office/drawing/2017/model3d" xmlns:o="urn:schemas-microsoft-com:office:office" xmlns:r="http://schemas.openxmlformats.org/officeDocument/2006/relationships" xmlns:m="http://schemas.openxmlformats.org/officeDocument/2006/math" xmlns:v="urn:schemas-microsoft-com:vml" xmlns:wp14="http://schemas.microsoft.com/office/word/2010/wordprocessingDrawing" xmlns:wp="http://schemas.openxmlformats.org/drawingml/2006/wordprocessingDrawing" xmlns:w10="urn:schemas-microsoft-com:office:word" xmlns:w="http://schemas.openxmlformats.org/wordprocessingml/2006/main" xmlns:w14="http://schemas.microsoft.com/office/word/2010/wordml" xmlns:w15="http://schemas.microsoft.com/office/word/2012/wordml" xmlns:w16cid="http://schemas.microsoft.com/office/word/2016/wordml/cid" xmlns:w16se="http://schemas.microsoft.com/office/word/2015/wordml/symex" xmlns:wpg="http://schemas.microsoft.com/office/word/2010/wordprocessingGroup" xmlns:wpi="http://schemas.microsoft.com/office/word/2010/wordprocessingInk" xmlns:wne="http://schemas.microsoft.com/office/word/2006/wordml" xmlns:wps="http://schemas.microsoft.com/office/word/2010/wordprocessingShape" mc:Ignorable="w14 w15 w16se w16cid wp14">
   <w:body>
     <w:p>
       <w:pPr>
         <w:pStyle w:val="Title"/>
         <w:jc w:val="center"/>
       </w:pPr>
-      <w:proofErr w:type="spellStart"/>
-      <w:r>
-        <w:t>IoT</w:t>
-      </w:r>
-      <w:proofErr w:type="spellEnd"/>
-      <w:r>
-        <w:t xml:space="preserve"> Coursework Setup Instructions</w:t>
+      <w:r>
+        <w:t>IoT Coursework Setup Instructions</w:t>
       </w:r>
     </w:p>
     <w:p>
@@ -133,8 +128,6 @@
       <w:r>
         <w:t>Git repository</w:t>
       </w:r>
-      <w:bookmarkStart w:id="0" w:name="_GoBack"/>
-      <w:bookmarkEnd w:id="0"/>
     </w:p>
     <w:p>
       <w:r>
@@ -180,6 +173,135 @@
     </w:p>
     <w:p>
       <w:pPr>
+        <w:pStyle w:val="Heading3"/>
+      </w:pPr>
+      <w:r>
+        <w:t>Updating</w:t>
+      </w:r>
+      <w:r>
+        <w:t xml:space="preserve"> the bootloader</w:t>
+      </w:r>
+    </w:p>
+    <w:p>
+      <w:pPr>
+        <w:pStyle w:val="ListParagraph"/>
+        <w:numPr>
+          <w:ilvl w:val="0"/>
+          <w:numId w:val="3"/>
+        </w:numPr>
+      </w:pPr>
+      <w:r>
+        <w:t>Download the</w:t>
+      </w:r>
+      <w:r>
+        <w:t xml:space="preserve"> </w:t>
+      </w:r>
+      <w:r>
+        <w:rPr>
+          <w:b/>
+        </w:rPr>
+        <w:t>0246_sam3u2c_mkit_dk_dongle_nrf5x_0x5000</w:t>
+      </w:r>
+      <w:r>
+        <w:rPr>
+          <w:b/>
+          <w:bCs/>
+        </w:rPr>
+        <w:t>.bin</w:t>
+      </w:r>
+      <w:r>
+        <w:t xml:space="preserve"> </w:t>
+      </w:r>
+      <w:r>
+        <w:t>bootloader image.</w:t>
+      </w:r>
+    </w:p>
+    <w:p>
+      <w:pPr>
+        <w:pStyle w:val="ListParagraph"/>
+        <w:numPr>
+          <w:ilvl w:val="0"/>
+          <w:numId w:val="3"/>
+        </w:numPr>
+      </w:pPr>
+      <w:r>
+        <w:t>Switch off the dev board.</w:t>
+      </w:r>
+    </w:p>
+    <w:p>
+      <w:pPr>
+        <w:pStyle w:val="ListParagraph"/>
+        <w:numPr>
+          <w:ilvl w:val="0"/>
+          <w:numId w:val="3"/>
+        </w:numPr>
+      </w:pPr>
+      <w:r>
+        <w:t>Connect to your PC via USB.</w:t>
+      </w:r>
+    </w:p>
+    <w:p>
+      <w:pPr>
+        <w:pStyle w:val="ListParagraph"/>
+        <w:numPr>
+          <w:ilvl w:val="0"/>
+          <w:numId w:val="3"/>
+        </w:numPr>
+      </w:pPr>
+      <w:r>
+        <w:t>Whilst holding down the rest button, turn on the dev board.</w:t>
+      </w:r>
+    </w:p>
+    <w:p>
+      <w:pPr>
+        <w:pStyle w:val="ListParagraph"/>
+        <w:numPr>
+          <w:ilvl w:val="0"/>
+          <w:numId w:val="3"/>
+        </w:numPr>
+      </w:pPr>
+      <w:r>
+        <w:t>It should appear as a mass storage device.</w:t>
+      </w:r>
+    </w:p>
+    <w:p>
+      <w:pPr>
+        <w:pStyle w:val="ListParagraph"/>
+        <w:numPr>
+          <w:ilvl w:val="0"/>
+          <w:numId w:val="3"/>
+        </w:numPr>
+      </w:pPr>
+      <w:r>
+        <w:t>Copy the bootloader image to the MSD.</w:t>
+      </w:r>
+    </w:p>
+    <w:p>
+      <w:pPr>
+        <w:pStyle w:val="ListParagraph"/>
+        <w:numPr>
+          <w:ilvl w:val="0"/>
+          <w:numId w:val="3"/>
+        </w:numPr>
+      </w:pPr>
+      <w:r>
+        <w:t>Turn the board off and on again.</w:t>
+      </w:r>
+    </w:p>
+    <w:p>
+      <w:pPr>
+        <w:pStyle w:val="ListParagraph"/>
+        <w:numPr>
+          <w:ilvl w:val="0"/>
+          <w:numId w:val="3"/>
+        </w:numPr>
+      </w:pPr>
+      <w:r>
+        <w:t>It should now be in a state where you can flash a program file.</w:t>
+      </w:r>
+    </w:p>
+    <w:p>
+      <w:pPr>
         <w:pStyle w:val="Heading2"/>
       </w:pPr>
       <w:r>
@@ -246,6 +368,7 @@
         </w:numPr>
       </w:pPr>
       <w:r>
+        <w:lastRenderedPageBreak/>
         <w:t>Copy the firmware to the mass storage device.</w:t>
       </w:r>
     </w:p>
@@ -258,7 +381,7 @@
         </w:numPr>
       </w:pPr>
       <w:r>
-        <w:t>It should then disconnect from your PC and start running the program.</w:t>
+        <w:t>Turn the board off and on again to run the program.</w:t>
       </w:r>
     </w:p>
     <w:p>
@@ -275,178 +398,10 @@
     </w:p>
     <w:p>
       <w:r>
-        <w:t xml:space="preserve">If this example fails to run you may need to </w:t>
-      </w:r>
-      <w:proofErr w:type="spellStart"/>
-      <w:r>
-        <w:t>reflash</w:t>
-      </w:r>
-      <w:proofErr w:type="spellEnd"/>
-      <w:r>
-        <w:t xml:space="preserve"> the bootloader on your dev board.</w:t>
-      </w:r>
-    </w:p>
-    <w:p>
-      <w:r>
-        <w:rPr>
-          <w:b/>
-        </w:rPr>
-        <w:t>Note</w:t>
-      </w:r>
-      <w:r>
-        <w:t xml:space="preserve">: We had problems </w:t>
-      </w:r>
-      <w:r>
-        <w:t>with</w:t>
-      </w:r>
-      <w:r>
-        <w:t xml:space="preserve"> the bootloader provided on the </w:t>
-      </w:r>
-      <w:proofErr w:type="spellStart"/>
-      <w:r>
-        <w:t>mbed</w:t>
-      </w:r>
-      <w:proofErr w:type="spellEnd"/>
-      <w:r>
-        <w:t xml:space="preserve"> </w:t>
-      </w:r>
-      <w:r>
-        <w:t>website, so we don’t recommend that you use this.</w:t>
-      </w:r>
-    </w:p>
-    <w:p>
-      <w:pPr>
-        <w:pStyle w:val="Heading3"/>
-      </w:pPr>
-      <w:proofErr w:type="spellStart"/>
-      <w:r>
-        <w:t>Reflashing</w:t>
-      </w:r>
-      <w:proofErr w:type="spellEnd"/>
-      <w:r>
-        <w:t xml:space="preserve"> the bootloader</w:t>
-      </w:r>
-    </w:p>
-    <w:p>
-      <w:pPr>
-        <w:pStyle w:val="ListParagraph"/>
-        <w:numPr>
-          <w:ilvl w:val="0"/>
-          <w:numId w:val="3"/>
-        </w:numPr>
-      </w:pPr>
-      <w:r>
-        <w:t xml:space="preserve">Download the </w:t>
-      </w:r>
-      <w:r>
-        <w:rPr>
-          <w:b/>
-          <w:bCs/>
-        </w:rPr>
-        <w:t>J-Link OB-SAM3U128-V2-NordicSemi 160212.bin</w:t>
-      </w:r>
-      <w:r>
-        <w:t xml:space="preserve"> </w:t>
-      </w:r>
-      <w:r>
-        <w:t>bootloader image.</w:t>
-      </w:r>
-    </w:p>
-    <w:p>
-      <w:pPr>
-        <w:pStyle w:val="ListParagraph"/>
-        <w:numPr>
-          <w:ilvl w:val="0"/>
-          <w:numId w:val="3"/>
-        </w:numPr>
-      </w:pPr>
-      <w:r>
-        <w:lastRenderedPageBreak/>
-        <w:t>Switch off the dev board.</w:t>
-      </w:r>
-    </w:p>
-    <w:p>
-      <w:pPr>
-        <w:pStyle w:val="ListParagraph"/>
-        <w:numPr>
-          <w:ilvl w:val="0"/>
-          <w:numId w:val="3"/>
-        </w:numPr>
-      </w:pPr>
-      <w:r>
-        <w:t>Connect to your PC via USB.</w:t>
-      </w:r>
-    </w:p>
-    <w:p>
-      <w:pPr>
-        <w:pStyle w:val="ListParagraph"/>
-        <w:numPr>
-          <w:ilvl w:val="0"/>
-          <w:numId w:val="3"/>
-        </w:numPr>
-      </w:pPr>
-      <w:r>
-        <w:t>Whilst holding down the rest button, turn on the dev board.</w:t>
-      </w:r>
-    </w:p>
-    <w:p>
-      <w:pPr>
-        <w:pStyle w:val="ListParagraph"/>
-        <w:numPr>
-          <w:ilvl w:val="0"/>
-          <w:numId w:val="3"/>
-        </w:numPr>
-      </w:pPr>
-      <w:r>
-        <w:t>It should appear as a mass storage device.</w:t>
-      </w:r>
-    </w:p>
-    <w:p>
-      <w:pPr>
-        <w:pStyle w:val="ListParagraph"/>
-        <w:numPr>
-          <w:ilvl w:val="0"/>
-          <w:numId w:val="3"/>
-        </w:numPr>
-      </w:pPr>
-      <w:r>
-        <w:t>Copy the bootloader image to the MSD.</w:t>
-      </w:r>
-    </w:p>
-    <w:p>
-      <w:pPr>
-        <w:pStyle w:val="ListParagraph"/>
-        <w:numPr>
-          <w:ilvl w:val="0"/>
-          <w:numId w:val="3"/>
-        </w:numPr>
-      </w:pPr>
-      <w:r>
-        <w:t>An LED should on the dev board should blink rapidly.</w:t>
-      </w:r>
-    </w:p>
-    <w:p>
-      <w:pPr>
-        <w:pStyle w:val="ListParagraph"/>
-        <w:numPr>
-          <w:ilvl w:val="0"/>
-          <w:numId w:val="3"/>
-        </w:numPr>
-      </w:pPr>
-      <w:r>
-        <w:t>Turn the board off and on again.</w:t>
-      </w:r>
-    </w:p>
-    <w:p>
-      <w:pPr>
-        <w:pStyle w:val="ListParagraph"/>
-        <w:numPr>
-          <w:ilvl w:val="0"/>
-          <w:numId w:val="3"/>
-        </w:numPr>
-      </w:pPr>
-      <w:r>
-        <w:t>It should now be in a state where you can flash a program file.</w:t>
+        <w:t>If this example fails to run you may need to reflash the bootloader on your dev board</w:t>
+      </w:r>
+      <w:r>
+        <w:t>, as described above.</w:t>
       </w:r>
     </w:p>
     <w:p>
@@ -746,7 +701,7 @@
           <w:lang w:eastAsia="en-GB"/>
         </w:rPr>
         <w:drawing>
-          <wp:inline distT="0" distB="0" distL="0" distR="0">
+          <wp:inline distT="0" distB="0" distL="0" distR="0" wp14:anchorId="44A037E8" wp14:editId="518D94D9">
             <wp:extent cx="5731510" cy="4003040"/>
             <wp:effectExtent l="0" t="0" r="2540" b="0"/>
             <wp:docPr id="1" name="Picture 1"/>
@@ -796,27 +751,14 @@
       <w:r>
         <w:t xml:space="preserve">Figure </w:t>
       </w:r>
-      <w:r>
-        <w:fldChar w:fldCharType="begin"/>
-      </w:r>
-      <w:r>
-        <w:instrText xml:space="preserve"> SEQ Figure \* ARABIC </w:instrText>
-      </w:r>
-      <w:r>
-        <w:fldChar w:fldCharType="separate"/>
-      </w:r>
-      <w:r>
-        <w:rPr>
-          <w:noProof/>
-        </w:rPr>
-        <w:t>1</w:t>
-      </w:r>
-      <w:r>
-        <w:rPr>
-          <w:noProof/>
-        </w:rPr>
-        <w:fldChar w:fldCharType="end"/>
-      </w:r>
+      <w:fldSimple w:instr=" SEQ Figure \* ARABIC ">
+        <w:r>
+          <w:rPr>
+            <w:noProof/>
+          </w:rPr>
+          <w:t>1</w:t>
+        </w:r>
+      </w:fldSimple>
       <w:r>
         <w:t>: Connecting the MPU breakout board to the NRF52-DK</w:t>
       </w:r>
@@ -947,7 +889,7 @@
           <w:lang w:eastAsia="en-GB"/>
         </w:rPr>
         <w:drawing>
-          <wp:anchor distT="0" distB="0" distL="114300" distR="114300" simplePos="0" relativeHeight="251658240" behindDoc="0" locked="0" layoutInCell="1" allowOverlap="1">
+          <wp:anchor distT="0" distB="0" distL="114300" distR="114300" simplePos="0" relativeHeight="251658240" behindDoc="0" locked="0" layoutInCell="1" allowOverlap="1" wp14:anchorId="3F94334E" wp14:editId="33811572">
             <wp:simplePos x="0" y="0"/>
             <wp:positionH relativeFrom="margin">
               <wp:posOffset>247650</wp:posOffset>
@@ -1008,35 +950,17 @@
       <w:r>
         <w:t xml:space="preserve">Figure </w:t>
       </w:r>
-      <w:r>
-        <w:fldChar w:fldCharType="begin"/>
-      </w:r>
-      <w:r>
-        <w:instrText xml:space="preserve"> SEQ Figure \* ARABIC </w:instrText>
-      </w:r>
-      <w:r>
-        <w:fldChar w:fldCharType="separate"/>
-      </w:r>
-      <w:r>
-        <w:rPr>
-          <w:noProof/>
-        </w:rPr>
-        <w:t>2</w:t>
-      </w:r>
-      <w:r>
-        <w:rPr>
-          <w:noProof/>
-        </w:rPr>
-        <w:fldChar w:fldCharType="end"/>
-      </w:r>
-      <w:r>
-        <w:t xml:space="preserve">: Expected serial output when testing MPU </w:t>
-      </w:r>
-      <w:proofErr w:type="spellStart"/>
-      <w:r>
-        <w:t>comms</w:t>
-      </w:r>
-      <w:proofErr w:type="spellEnd"/>
+      <w:fldSimple w:instr=" SEQ Figure \* ARABIC ">
+        <w:r>
+          <w:rPr>
+            <w:noProof/>
+          </w:rPr>
+          <w:t>2</w:t>
+        </w:r>
+      </w:fldSimple>
+      <w:r>
+        <w:t>: Expected serial output when testing MPU comms</w:t>
+      </w:r>
     </w:p>
     <w:p>
       <w:pPr>
@@ -1200,7 +1124,13 @@
     </w:p>
     <w:p>
       <w:r>
-        <w:t>Android Studio will be available on the dice machines and is the recommended development environment.</w:t>
+        <w:t xml:space="preserve">Android Studio </w:t>
+      </w:r>
+      <w:r>
+        <w:t>is</w:t>
+      </w:r>
+      <w:r>
+        <w:t xml:space="preserve"> available on the dice machines and is the recommended development environment.</w:t>
       </w:r>
     </w:p>
     <w:p>
@@ -1223,14 +1153,38 @@
       <w:r>
         <w:t xml:space="preserve"> Connect app for BLE debugging. This allows you to see the services provided by your BLE device, stream data from notifications and log it to a file. </w:t>
       </w:r>
-      <w:hyperlink r:id="rId12" w:history="1">
-        <w:r>
-          <w:rPr>
-            <w:rStyle w:val="Hyperlink"/>
-          </w:rPr>
-          <w:t>https://www.nordicsemi.com/eng/Products/Nordic-mobile-Apps/nRF-Connect-for-mobile-previously-called-nRF-Master-Control-Panel</w:t>
-        </w:r>
-      </w:hyperlink>
+      <w:bookmarkStart w:id="0" w:name="_GoBack"/>
+      <w:r>
+        <w:rPr>
+          <w:rStyle w:val="Hyperlink"/>
+        </w:rPr>
+        <w:fldChar w:fldCharType="begin"/>
+      </w:r>
+      <w:r>
+        <w:rPr>
+          <w:rStyle w:val="Hyperlink"/>
+        </w:rPr>
+        <w:instrText xml:space="preserve"> HYPERLINK "https://www.nordicsemi.com/eng/Products/Nordic-mobile-Apps/nRF-Connect-for-mobile-previously-called-nRF-Master-Control-Panel" </w:instrText>
+      </w:r>
+      <w:r>
+        <w:rPr>
+          <w:rStyle w:val="Hyperlink"/>
+        </w:rPr>
+        <w:fldChar w:fldCharType="separate"/>
+      </w:r>
+      <w:r>
+        <w:rPr>
+          <w:rStyle w:val="Hyperlink"/>
+        </w:rPr>
+        <w:t>https://www.nordicsemi.com/eng/Products/Nordic-mobile-Apps/nRF-Connect-for-mobile-previously-called-nRF-Master-Control-Panel</w:t>
+      </w:r>
+      <w:r>
+        <w:rPr>
+          <w:rStyle w:val="Hyperlink"/>
+        </w:rPr>
+        <w:fldChar w:fldCharType="end"/>
+      </w:r>
+      <w:bookmarkEnd w:id="0"/>
     </w:p>
     <w:p>
       <w:pPr>
@@ -1422,7 +1376,7 @@
         </w:rPr>
         <w:lastRenderedPageBreak/>
         <w:drawing>
-          <wp:inline distT="0" distB="0" distL="0" distR="0" wp14:anchorId="5104BEBE" wp14:editId="3E166AB2">
+          <wp:inline distT="0" distB="0" distL="0" distR="0" wp14:anchorId="7A2095A5" wp14:editId="4F19D5F9">
             <wp:extent cx="2586990" cy="4513322"/>
             <wp:effectExtent l="0" t="0" r="3810" b="1905"/>
             <wp:docPr id="2" name="Picture 2"/>
@@ -1437,7 +1391,7 @@
                     <pic:cNvPicPr/>
                   </pic:nvPicPr>
                   <pic:blipFill>
-                    <a:blip r:embed="rId13" cstate="print">
+                    <a:blip r:embed="rId12" cstate="print">
                       <a:extLst>
                         <a:ext uri="{28A0092B-C50C-407E-A947-70E740481C1C}">
                           <a14:useLocalDpi xmlns:a14="http://schemas.microsoft.com/office/drawing/2010/main" val="0"/>
@@ -1476,7 +1430,7 @@
           <w:lang w:eastAsia="en-GB"/>
         </w:rPr>
         <w:drawing>
-          <wp:inline distT="0" distB="0" distL="0" distR="0" wp14:anchorId="0DCBF31A" wp14:editId="6439F161">
+          <wp:inline distT="0" distB="0" distL="0" distR="0" wp14:anchorId="2D329530" wp14:editId="08922337">
             <wp:extent cx="2751073" cy="4504055"/>
             <wp:effectExtent l="0" t="0" r="0" b="0"/>
             <wp:docPr id="3" name="Picture 3"/>
@@ -1491,7 +1445,7 @@
                     <pic:cNvPicPr/>
                   </pic:nvPicPr>
                   <pic:blipFill>
-                    <a:blip r:embed="rId14" cstate="print">
+                    <a:blip r:embed="rId13" cstate="print">
                       <a:extLst>
                         <a:ext uri="{28A0092B-C50C-407E-A947-70E740481C1C}">
                           <a14:useLocalDpi xmlns:a14="http://schemas.microsoft.com/office/drawing/2010/main" val="0"/>
@@ -1529,7 +1483,7 @@
 </file>
 
 <file path=word/numbering.xml><?xml version="1.0" encoding="utf-8"?>
-<w:numbering xmlns:wpc="http://schemas.microsoft.com/office/word/2010/wordprocessingCanvas" xmlns:cx="http://schemas.microsoft.com/office/drawing/2014/chartex" xmlns:cx1="http://schemas.microsoft.com/office/drawing/2015/9/8/chartex" xmlns:cx2="http://schemas.microsoft.com/office/drawing/2015/10/21/chartex" xmlns:cx3="http://schemas.microsoft.com/office/drawing/2016/5/9/chartex" xmlns:cx4="http://schemas.microsoft.com/office/drawing/2016/5/10/chartex" xmlns:cx5="http://schemas.microsoft.com/office/drawing/2016/5/11/chartex" xmlns:mc="http://schemas.openxmlformats.org/markup-compatibility/2006" xmlns:o="urn:schemas-microsoft-com:office:office" xmlns:r="http://schemas.openxmlformats.org/officeDocument/2006/relationships" xmlns:m="http://schemas.openxmlformats.org/officeDocument/2006/math" xmlns:v="urn:schemas-microsoft-com:vml" xmlns:wp14="http://schemas.microsoft.com/office/word/2010/wordprocessingDrawing" xmlns:wp="http://schemas.openxmlformats.org/drawingml/2006/wordprocessingDrawing" xmlns:w10="urn:schemas-microsoft-com:office:word" xmlns:w="http://schemas.openxmlformats.org/wordprocessingml/2006/main" xmlns:w14="http://schemas.microsoft.com/office/word/2010/wordml" xmlns:w15="http://schemas.microsoft.com/office/word/2012/wordml" xmlns:w16se="http://schemas.microsoft.com/office/word/2015/wordml/symex" xmlns:wpg="http://schemas.microsoft.com/office/word/2010/wordprocessingGroup" xmlns:wpi="http://schemas.microsoft.com/office/word/2010/wordprocessingInk" xmlns:wne="http://schemas.microsoft.com/office/word/2006/wordml" xmlns:wps="http://schemas.microsoft.com/office/word/2010/wordprocessingShape" mc:Ignorable="w14 w15 w16se wp14">
+<w:numbering xmlns:wpc="http://schemas.microsoft.com/office/word/2010/wordprocessingCanvas" xmlns:cx="http://schemas.microsoft.com/office/drawing/2014/chartex" xmlns:cx1="http://schemas.microsoft.com/office/drawing/2015/9/8/chartex" xmlns:cx2="http://schemas.microsoft.com/office/drawing/2015/10/21/chartex" xmlns:cx3="http://schemas.microsoft.com/office/drawing/2016/5/9/chartex" xmlns:cx4="http://schemas.microsoft.com/office/drawing/2016/5/10/chartex" xmlns:cx5="http://schemas.microsoft.com/office/drawing/2016/5/11/chartex" xmlns:cx6="http://schemas.microsoft.com/office/drawing/2016/5/12/chartex" xmlns:cx7="http://schemas.microsoft.com/office/drawing/2016/5/13/chartex" xmlns:cx8="http://schemas.microsoft.com/office/drawing/2016/5/14/chartex" xmlns:mc="http://schemas.openxmlformats.org/markup-compatibility/2006" xmlns:aink="http://schemas.microsoft.com/office/drawing/2016/ink" xmlns:am3d="http://schemas.microsoft.com/office/drawing/2017/model3d" xmlns:o="urn:schemas-microsoft-com:office:office" xmlns:r="http://schemas.openxmlformats.org/officeDocument/2006/relationships" xmlns:m="http://schemas.openxmlformats.org/officeDocument/2006/math" xmlns:v="urn:schemas-microsoft-com:vml" xmlns:wp14="http://schemas.microsoft.com/office/word/2010/wordprocessingDrawing" xmlns:wp="http://schemas.openxmlformats.org/drawingml/2006/wordprocessingDrawing" xmlns:w10="urn:schemas-microsoft-com:office:word" xmlns:w="http://schemas.openxmlformats.org/wordprocessingml/2006/main" xmlns:w14="http://schemas.microsoft.com/office/word/2010/wordml" xmlns:w15="http://schemas.microsoft.com/office/word/2012/wordml" xmlns:w16cid="http://schemas.microsoft.com/office/word/2016/wordml/cid" xmlns:w16se="http://schemas.microsoft.com/office/word/2015/wordml/symex" xmlns:wpg="http://schemas.microsoft.com/office/word/2010/wordprocessingGroup" xmlns:wpi="http://schemas.microsoft.com/office/word/2010/wordprocessingInk" xmlns:wne="http://schemas.microsoft.com/office/word/2006/wordml" xmlns:wps="http://schemas.microsoft.com/office/word/2010/wordprocessingShape" mc:Ignorable="w14 w15 w16se w16cid wp14">
   <w:abstractNum w:abstractNumId="0" w15:restartNumberingAfterBreak="0">
     <w:nsid w:val="01CE72CD"/>
     <w:multiLevelType w:val="hybridMultilevel"/>
@@ -2122,7 +2076,7 @@
 </file>
 
 <file path=word/styles.xml><?xml version="1.0" encoding="utf-8"?>
-<w:styles xmlns:mc="http://schemas.openxmlformats.org/markup-compatibility/2006" xmlns:r="http://schemas.openxmlformats.org/officeDocument/2006/relationships" xmlns:w="http://schemas.openxmlformats.org/wordprocessingml/2006/main" xmlns:w14="http://schemas.microsoft.com/office/word/2010/wordml" xmlns:w15="http://schemas.microsoft.com/office/word/2012/wordml" xmlns:w16se="http://schemas.microsoft.com/office/word/2015/wordml/symex" mc:Ignorable="w14 w15 w16se">
+<w:styles xmlns:mc="http://schemas.openxmlformats.org/markup-compatibility/2006" xmlns:r="http://schemas.openxmlformats.org/officeDocument/2006/relationships" xmlns:w="http://schemas.openxmlformats.org/wordprocessingml/2006/main" xmlns:w14="http://schemas.microsoft.com/office/word/2010/wordml" xmlns:w15="http://schemas.microsoft.com/office/word/2012/wordml" xmlns:w16cid="http://schemas.microsoft.com/office/word/2016/wordml/cid" xmlns:w16se="http://schemas.microsoft.com/office/word/2015/wordml/symex" mc:Ignorable="w14 w15 w16se w16cid">
   <w:docDefaults>
     <w:rPrDefault>
       <w:rPr>
@@ -2138,7 +2092,7 @@
       </w:pPr>
     </w:pPrDefault>
   </w:docDefaults>
-  <w:latentStyles w:defLockedState="0" w:defUIPriority="99" w:defSemiHidden="0" w:defUnhideWhenUsed="0" w:defQFormat="0" w:count="374">
+  <w:latentStyles w:defLockedState="0" w:defUIPriority="99" w:defSemiHidden="0" w:defUnhideWhenUsed="0" w:defQFormat="0" w:count="375">
     <w:lsdException w:name="Normal" w:uiPriority="0" w:qFormat="1"/>
     <w:lsdException w:name="heading 1" w:uiPriority="9" w:qFormat="1"/>
     <w:lsdException w:name="heading 2" w:semiHidden="1" w:uiPriority="9" w:unhideWhenUsed="1" w:qFormat="1"/>
@@ -2244,7 +2198,6 @@
     <w:lsdException w:name="HTML Sample" w:semiHidden="1" w:unhideWhenUsed="1"/>
     <w:lsdException w:name="HTML Typewriter" w:semiHidden="1" w:unhideWhenUsed="1"/>
     <w:lsdException w:name="HTML Variable" w:semiHidden="1" w:unhideWhenUsed="1"/>
-    <w:lsdException w:name="Normal Table" w:semiHidden="1" w:unhideWhenUsed="1"/>
     <w:lsdException w:name="annotation subject" w:semiHidden="1" w:unhideWhenUsed="1"/>
     <w:lsdException w:name="No List" w:semiHidden="1" w:unhideWhenUsed="1"/>
     <w:lsdException w:name="Outline List 1" w:semiHidden="1" w:unhideWhenUsed="1"/>
@@ -2291,10 +2244,8 @@
     <w:lsdException w:name="Table Subtle 2" w:semiHidden="1" w:unhideWhenUsed="1"/>
     <w:lsdException w:name="Table Web 1" w:semiHidden="1" w:unhideWhenUsed="1"/>
     <w:lsdException w:name="Table Web 2" w:semiHidden="1" w:unhideWhenUsed="1"/>
-    <w:lsdException w:name="Table Web 3" w:semiHidden="1" w:unhideWhenUsed="1"/>
     <w:lsdException w:name="Balloon Text" w:semiHidden="1" w:unhideWhenUsed="1"/>
     <w:lsdException w:name="Table Grid" w:uiPriority="39"/>
-    <w:lsdException w:name="Table Theme" w:semiHidden="1" w:unhideWhenUsed="1"/>
     <w:lsdException w:name="Placeholder Text" w:semiHidden="1"/>
     <w:lsdException w:name="No Spacing" w:uiPriority="1" w:qFormat="1"/>
     <w:lsdException w:name="Light Shading" w:uiPriority="60"/>
@@ -2513,6 +2464,7 @@
     <w:lsdException w:name="Mention" w:semiHidden="1" w:unhideWhenUsed="1"/>
     <w:lsdException w:name="Smart Hyperlink" w:semiHidden="1" w:unhideWhenUsed="1"/>
     <w:lsdException w:name="Hashtag" w:semiHidden="1" w:unhideWhenUsed="1"/>
+    <w:lsdException w:name="Unresolved Mention" w:semiHidden="1" w:unhideWhenUsed="1"/>
   </w:latentStyles>
   <w:style w:type="paragraph" w:default="1" w:styleId="Normal">
     <w:name w:val="Normal"/>

</xml_diff>